<commit_message>
lots of tweaks and prep!! All set to go!
</commit_message>
<xml_diff>
--- a/Sweave/Highlights.docx
+++ b/Sweave/Highlights.docx
@@ -1,25 +1,35 @@
 
 <file path=word/document.xml><?xml version="1.0" encoding="utf-8"?>
-<w:document xmlns:wpc="http://schemas.microsoft.com/office/word/2010/wordprocessingCanvas" xmlns:mo="http://schemas.microsoft.com/office/mac/office/2008/main" xmlns:mc="http://schemas.openxmlformats.org/markup-compatibility/2006" xmlns:mv="urn:schemas-microsoft-com:mac:vml" xmlns:o="urn:schemas-microsoft-com:office:office" xmlns:r="http://schemas.openxmlformats.org/officeDocument/2006/relationships" xmlns:m="http://schemas.openxmlformats.org/officeDocument/2006/math" xmlns:v="urn:schemas-microsoft-com:vml" xmlns:wp14="http://schemas.microsoft.com/office/word/2010/wordprocessingDrawing" xmlns:wp="http://schemas.openxmlformats.org/drawingml/2006/wordprocessingDrawing" xmlns:w10="urn:schemas-microsoft-com:office:word" xmlns:w="http://schemas.openxmlformats.org/wordprocessingml/2006/main" xmlns:w14="http://schemas.microsoft.com/office/word/2010/wordml" xmlns:w15="http://schemas.microsoft.com/office/word/2012/wordml" xmlns:wpg="http://schemas.microsoft.com/office/word/2010/wordprocessingGroup" xmlns:wpi="http://schemas.microsoft.com/office/word/2010/wordprocessingInk" xmlns:wne="http://schemas.microsoft.com/office/word/2006/wordml" xmlns:wps="http://schemas.microsoft.com/office/word/2010/wordprocessingShape" mc:Ignorable="w14 w15 wp14">
+<w:document xmlns:wpc="http://schemas.microsoft.com/office/word/2010/wordprocessingCanvas" xmlns:mo="http://schemas.microsoft.com/office/mac/office/2008/main" xmlns:mc="http://schemas.openxmlformats.org/markup-compatibility/2006" xmlns:mv="urn:schemas-microsoft-com:mac:vml" xmlns:o="urn:schemas-microsoft-com:office:office" xmlns:r="http://schemas.openxmlformats.org/officeDocument/2006/relationships" xmlns:m="http://schemas.openxmlformats.org/officeDocument/2006/math" xmlns:v="urn:schemas-microsoft-com:vml" xmlns:wp14="http://schemas.microsoft.com/office/word/2010/wordprocessingDrawing" xmlns:wp="http://schemas.openxmlformats.org/drawingml/2006/wordprocessingDrawing" xmlns:w10="urn:schemas-microsoft-com:office:word" xmlns:w="http://schemas.openxmlformats.org/wordprocessingml/2006/main" xmlns:w14="http://schemas.microsoft.com/office/word/2010/wordml" xmlns:wpg="http://schemas.microsoft.com/office/word/2010/wordprocessingGroup" xmlns:wpi="http://schemas.microsoft.com/office/word/2010/wordprocessingInk" xmlns:wne="http://schemas.microsoft.com/office/word/2006/wordml" xmlns:wps="http://schemas.microsoft.com/office/word/2010/wordprocessingShape" mc:Ignorable="w14 wp14">
   <w:body>
     <w:p>
       <w:pPr>
+        <w:spacing w:line="360" w:lineRule="auto"/>
         <w:ind w:firstLine="360"/>
         <w:jc w:val="both"/>
         <w:rPr>
           <w:rFonts w:ascii="Helvetica" w:hAnsi="Helvetica" w:cs="Times New Roman"/>
           <w:sz w:val="28"/>
           <w:szCs w:val="28"/>
-          <w:rPrChange w:id="0" w:author="Chamberlain, Catherine" w:date="2018-09-06T17:10:00Z">
-            <w:rPr/>
-          </w:rPrChange>
-        </w:rPr>
-        <w:pPrChange w:id="1" w:author="Chamberlain, Catherine" w:date="2018-09-06T14:43:00Z">
+        </w:rPr>
+        <w:pPrChange w:id="0" w:author="Chamberlain, Catherine" w:date="2018-09-06T14:37:00Z">
           <w:pPr/>
         </w:pPrChange>
       </w:pPr>
-      <w:bookmarkStart w:id="2" w:name="_GoBack"/>
-      <w:del w:id="3" w:author="Chamberlain, Catherine" w:date="2018-09-06T14:37:00Z">
+      <w:del w:id="1" w:author="Chamberlain, Catherine" w:date="2018-09-06T14:37:00Z">
+        <w:r>
+          <w:rPr>
+            <w:rFonts w:ascii="Helvetica" w:hAnsi="Helvetica" w:cs="Times New Roman"/>
+            <w:sz w:val="28"/>
+            <w:szCs w:val="28"/>
+            <w:rPrChange w:id="2" w:author="Chamberlain, Catherine" w:date="2018-09-06T17:10:00Z">
+              <w:rPr/>
+            </w:rPrChange>
+          </w:rPr>
+          <w:delText>Highlights</w:delText>
+        </w:r>
+      </w:del>
+      <w:ins w:id="3" w:author="Chamberlain, Catherine" w:date="2018-09-06T14:37:00Z">
         <w:r>
           <w:rPr>
             <w:rFonts w:ascii="Helvetica" w:hAnsi="Helvetica" w:cs="Times New Roman"/>
@@ -29,38 +39,23 @@
               <w:rPr/>
             </w:rPrChange>
           </w:rPr>
-          <w:delText>Highlights</w:delText>
-        </w:r>
-      </w:del>
-      <w:ins w:id="5" w:author="Chamberlain, Catherine" w:date="2018-09-06T14:37:00Z">
-        <w:r>
-          <w:rPr>
-            <w:rFonts w:ascii="Helvetica" w:hAnsi="Helvetica" w:cs="Times New Roman"/>
-            <w:sz w:val="28"/>
-            <w:szCs w:val="28"/>
-            <w:rPrChange w:id="6" w:author="Chamberlain, Catherine" w:date="2018-09-06T17:10:00Z">
-              <w:rPr/>
-            </w:rPrChange>
-          </w:rPr>
           <w:t>HIGHLIGHTS:</w:t>
         </w:r>
       </w:ins>
     </w:p>
-    <w:bookmarkEnd w:id="2"/>
     <w:p>
       <w:pPr>
+        <w:spacing w:line="360" w:lineRule="auto"/>
+        <w:ind w:firstLine="360"/>
         <w:jc w:val="both"/>
         <w:rPr>
           <w:rFonts w:ascii="Helvetica" w:hAnsi="Helvetica" w:cs="Times New Roman"/>
-          <w:sz w:val="24"/>
-          <w:szCs w:val="24"/>
-          <w:rPrChange w:id="7" w:author="Chamberlain, Catherine" w:date="2018-09-06T14:43:00Z">
-            <w:rPr/>
-          </w:rPrChange>
-        </w:rPr>
-        <w:pPrChange w:id="8" w:author="Chamberlain, Catherine" w:date="2018-09-06T14:37:00Z">
-          <w:pPr/>
-        </w:pPrChange>
+          <w:sz w:val="28"/>
+          <w:szCs w:val="28"/>
+          <w:rPrChange w:id="5" w:author="Chamberlain, Catherine" w:date="2018-09-06T14:43:00Z">
+            <w:rPr/>
+          </w:rPrChange>
+        </w:rPr>
       </w:pPr>
     </w:p>
     <w:p>
@@ -76,11 +71,11 @@
           <w:rFonts w:ascii="Helvetica" w:hAnsi="Helvetica" w:cs="Times New Roman"/>
           <w:sz w:val="24"/>
           <w:szCs w:val="24"/>
-          <w:rPrChange w:id="9" w:author="Chamberlain, Catherine" w:date="2018-09-06T14:43:00Z">
-            <w:rPr/>
-          </w:rPrChange>
-        </w:rPr>
-        <w:pPrChange w:id="10" w:author="Chamberlain, Catherine" w:date="2018-09-06T14:37:00Z">
+          <w:rPrChange w:id="6" w:author="Chamberlain, Catherine" w:date="2018-09-06T14:43:00Z">
+            <w:rPr/>
+          </w:rPrChange>
+        </w:rPr>
+        <w:pPrChange w:id="7" w:author="Chamberlain, Catherine" w:date="2018-09-06T14:37:00Z">
           <w:pPr>
             <w:pStyle w:val="ListParagraph"/>
             <w:numPr>
@@ -95,7 +90,7 @@
           <w:rFonts w:ascii="Helvetica" w:hAnsi="Helvetica" w:cs="Times New Roman"/>
           <w:sz w:val="24"/>
           <w:szCs w:val="24"/>
-          <w:rPrChange w:id="11" w:author="Chamberlain, Catherine" w:date="2018-09-06T14:43:00Z">
+          <w:rPrChange w:id="8" w:author="Chamberlain, Catherine" w:date="2018-09-06T14:43:00Z">
             <w:rPr/>
           </w:rPrChange>
         </w:rPr>
@@ -106,7 +101,7 @@
           <w:rFonts w:ascii="Helvetica" w:hAnsi="Helvetica" w:cs="Times New Roman"/>
           <w:sz w:val="24"/>
           <w:szCs w:val="24"/>
-          <w:rPrChange w:id="12" w:author="Chamberlain, Catherine" w:date="2018-09-06T14:43:00Z">
+          <w:rPrChange w:id="9" w:author="Chamberlain, Catherine" w:date="2018-09-06T14:43:00Z">
             <w:rPr/>
           </w:rPrChange>
         </w:rPr>
@@ -117,11 +112,35 @@
           <w:rFonts w:ascii="Helvetica" w:hAnsi="Helvetica" w:cs="Times New Roman"/>
           <w:sz w:val="24"/>
           <w:szCs w:val="24"/>
+          <w:rPrChange w:id="10" w:author="Chamberlain, Catherine" w:date="2018-09-06T14:43:00Z">
+            <w:rPr/>
+          </w:rPrChange>
+        </w:rPr>
+        <w:t>events</w:t>
+      </w:r>
+      <w:ins w:id="11" w:author="Chamberlain, Catherine" w:date="2018-08-28T07:56:00Z">
+        <w:r>
+          <w:rPr>
+            <w:rFonts w:ascii="Helvetica" w:hAnsi="Helvetica" w:cs="Times New Roman"/>
+            <w:sz w:val="24"/>
+            <w:szCs w:val="24"/>
+            <w:rPrChange w:id="12" w:author="Chamberlain, Catherine" w:date="2018-09-06T14:43:00Z">
+              <w:rPr/>
+            </w:rPrChange>
+          </w:rPr>
+          <w:t xml:space="preserve"> that occur after</w:t>
+        </w:r>
+      </w:ins>
+      <w:r>
+        <w:rPr>
+          <w:rFonts w:ascii="Helvetica" w:hAnsi="Helvetica" w:cs="Times New Roman"/>
+          <w:sz w:val="24"/>
+          <w:szCs w:val="24"/>
           <w:rPrChange w:id="13" w:author="Chamberlain, Catherine" w:date="2018-09-06T14:43:00Z">
             <w:rPr/>
           </w:rPrChange>
         </w:rPr>
-        <w:t>events</w:t>
+        <w:t xml:space="preserve"> plants have initiated</w:t>
       </w:r>
       <w:ins w:id="14" w:author="Chamberlain, Catherine" w:date="2018-08-28T07:56:00Z">
         <w:r>
@@ -133,7 +152,7 @@
               <w:rPr/>
             </w:rPrChange>
           </w:rPr>
-          <w:t xml:space="preserve"> that occur after</w:t>
+          <w:t xml:space="preserve"> budburst</w:t>
         </w:r>
       </w:ins>
       <w:r>
@@ -145,63 +164,39 @@
             <w:rPr/>
           </w:rPrChange>
         </w:rPr>
-        <w:t xml:space="preserve"> plants have initiated</w:t>
-      </w:r>
-      <w:ins w:id="17" w:author="Chamberlain, Catherine" w:date="2018-08-28T07:56:00Z">
+        <w:t xml:space="preserve"> --</w:t>
+      </w:r>
+      <w:r>
+        <w:rPr>
+          <w:rFonts w:ascii="Helvetica" w:hAnsi="Helvetica" w:cs="Times New Roman"/>
+          <w:sz w:val="24"/>
+          <w:szCs w:val="24"/>
+          <w:rPrChange w:id="17" w:author="Chamberlain, Catherine" w:date="2018-09-06T14:43:00Z">
+            <w:rPr/>
+          </w:rPrChange>
+        </w:rPr>
+        <w:t xml:space="preserve"> </w:t>
+      </w:r>
+      <w:ins w:id="18" w:author="Chamberlain, Catherine" w:date="2018-08-28T07:56:00Z">
         <w:r>
           <w:rPr>
             <w:rFonts w:ascii="Helvetica" w:hAnsi="Helvetica" w:cs="Times New Roman"/>
             <w:sz w:val="24"/>
             <w:szCs w:val="24"/>
-            <w:rPrChange w:id="18" w:author="Chamberlain, Catherine" w:date="2018-09-06T14:43:00Z">
-              <w:rPr/>
-            </w:rPrChange>
-          </w:rPr>
-          <w:t xml:space="preserve"> budburst</w:t>
-        </w:r>
-      </w:ins>
-      <w:r>
-        <w:rPr>
-          <w:rFonts w:ascii="Helvetica" w:hAnsi="Helvetica" w:cs="Times New Roman"/>
-          <w:sz w:val="24"/>
-          <w:szCs w:val="24"/>
-          <w:rPrChange w:id="19" w:author="Chamberlain, Catherine" w:date="2018-09-06T14:43:00Z">
-            <w:rPr/>
-          </w:rPrChange>
-        </w:rPr>
-        <w:t xml:space="preserve"> --</w:t>
-      </w:r>
-      <w:r>
-        <w:rPr>
-          <w:rFonts w:ascii="Helvetica" w:hAnsi="Helvetica" w:cs="Times New Roman"/>
-          <w:sz w:val="24"/>
-          <w:szCs w:val="24"/>
-          <w:rPrChange w:id="20" w:author="Chamberlain, Catherine" w:date="2018-09-06T14:43:00Z">
-            <w:rPr/>
-          </w:rPrChange>
-        </w:rPr>
-        <w:t xml:space="preserve"> </w:t>
-      </w:r>
-      <w:ins w:id="21" w:author="Chamberlain, Catherine" w:date="2018-08-28T07:56:00Z">
-        <w:r>
-          <w:rPr>
-            <w:rFonts w:ascii="Helvetica" w:hAnsi="Helvetica" w:cs="Times New Roman"/>
-            <w:sz w:val="24"/>
-            <w:szCs w:val="24"/>
-            <w:rPrChange w:id="22" w:author="Chamberlain, Catherine" w:date="2018-09-06T14:43:00Z">
+            <w:rPrChange w:id="19" w:author="Chamberlain, Catherine" w:date="2018-09-06T14:43:00Z">
               <w:rPr/>
             </w:rPrChange>
           </w:rPr>
           <w:t>which are</w:t>
         </w:r>
       </w:ins>
-      <w:del w:id="23" w:author="Chamberlain, Catherine" w:date="2018-08-28T07:56:00Z">
+      <w:del w:id="20" w:author="Chamberlain, Catherine" w:date="2018-08-28T07:56:00Z">
         <w:r>
           <w:rPr>
             <w:rFonts w:ascii="Helvetica" w:hAnsi="Helvetica" w:cs="Times New Roman"/>
             <w:sz w:val="24"/>
             <w:szCs w:val="24"/>
-            <w:rPrChange w:id="24" w:author="Chamberlain, Catherine" w:date="2018-09-06T14:43:00Z">
+            <w:rPrChange w:id="21" w:author="Chamberlain, Catherine" w:date="2018-09-06T14:43:00Z">
               <w:rPr/>
             </w:rPrChange>
           </w:rPr>
@@ -213,11 +208,44 @@
           <w:rFonts w:ascii="Helvetica" w:hAnsi="Helvetica" w:cs="Times New Roman"/>
           <w:sz w:val="24"/>
           <w:szCs w:val="24"/>
+          <w:rPrChange w:id="22" w:author="Chamberlain, Catherine" w:date="2018-09-06T14:43:00Z">
+            <w:rPr/>
+          </w:rPrChange>
+        </w:rPr>
+        <w:t xml:space="preserve"> know</w:t>
+      </w:r>
+      <w:r>
+        <w:rPr>
+          <w:rFonts w:ascii="Helvetica" w:hAnsi="Helvetica" w:cs="Times New Roman"/>
+          <w:sz w:val="24"/>
+          <w:szCs w:val="24"/>
+          <w:rPrChange w:id="23" w:author="Chamberlain, Catherine" w:date="2018-09-06T14:43:00Z">
+            <w:rPr/>
+          </w:rPrChange>
+        </w:rPr>
+        <w:t>n</w:t>
+      </w:r>
+      <w:r>
+        <w:rPr>
+          <w:rFonts w:ascii="Helvetica" w:hAnsi="Helvetica" w:cs="Times New Roman"/>
+          <w:sz w:val="24"/>
+          <w:szCs w:val="24"/>
+          <w:rPrChange w:id="24" w:author="Chamberlain, Catherine" w:date="2018-09-06T14:43:00Z">
+            <w:rPr/>
+          </w:rPrChange>
+        </w:rPr>
+        <w:t xml:space="preserve"> as false springs --</w:t>
+      </w:r>
+      <w:r>
+        <w:rPr>
+          <w:rFonts w:ascii="Helvetica" w:hAnsi="Helvetica" w:cs="Times New Roman"/>
+          <w:sz w:val="24"/>
+          <w:szCs w:val="24"/>
           <w:rPrChange w:id="25" w:author="Chamberlain, Catherine" w:date="2018-09-06T14:43:00Z">
             <w:rPr/>
           </w:rPrChange>
         </w:rPr>
-        <w:t xml:space="preserve"> know</w:t>
+        <w:t xml:space="preserve"> can be damaging to </w:t>
       </w:r>
       <w:r>
         <w:rPr>
@@ -228,7 +256,7 @@
             <w:rPr/>
           </w:rPrChange>
         </w:rPr>
-        <w:t>n</w:t>
+        <w:t>many plants,</w:t>
       </w:r>
       <w:r>
         <w:rPr>
@@ -239,41 +267,10 @@
             <w:rPr/>
           </w:rPrChange>
         </w:rPr>
-        <w:t xml:space="preserve"> as false springs --</w:t>
-      </w:r>
-      <w:r>
-        <w:rPr>
-          <w:rFonts w:ascii="Helvetica" w:hAnsi="Helvetica" w:cs="Times New Roman"/>
-          <w:sz w:val="24"/>
-          <w:szCs w:val="24"/>
-          <w:rPrChange w:id="28" w:author="Chamberlain, Catherine" w:date="2018-09-06T14:43:00Z">
-            <w:rPr/>
-          </w:rPrChange>
-        </w:rPr>
-        <w:t xml:space="preserve"> can be damaging to </w:t>
-      </w:r>
-      <w:r>
-        <w:rPr>
-          <w:rFonts w:ascii="Helvetica" w:hAnsi="Helvetica" w:cs="Times New Roman"/>
-          <w:sz w:val="24"/>
-          <w:szCs w:val="24"/>
-          <w:rPrChange w:id="29" w:author="Chamberlain, Catherine" w:date="2018-09-06T14:43:00Z">
-            <w:rPr/>
-          </w:rPrChange>
-        </w:rPr>
-        <w:t>many plants,</w:t>
-      </w:r>
-      <w:r>
-        <w:rPr>
-          <w:rFonts w:ascii="Helvetica" w:hAnsi="Helvetica" w:cs="Times New Roman"/>
-          <w:sz w:val="24"/>
-          <w:szCs w:val="24"/>
-          <w:rPrChange w:id="30" w:author="Chamberlain, Catherine" w:date="2018-09-06T14:43:00Z">
-            <w:rPr/>
-          </w:rPrChange>
-        </w:rPr>
         <w:t xml:space="preserve"> with large ecological and economic impacts</w:t>
       </w:r>
+      <w:bookmarkStart w:id="28" w:name="_GoBack"/>
+      <w:bookmarkEnd w:id="28"/>
     </w:p>
     <w:p>
       <w:pPr>
@@ -288,11 +285,11 @@
           <w:rFonts w:ascii="Helvetica" w:hAnsi="Helvetica" w:cs="Times New Roman"/>
           <w:sz w:val="24"/>
           <w:szCs w:val="24"/>
-          <w:rPrChange w:id="31" w:author="Chamberlain, Catherine" w:date="2018-09-06T14:43:00Z">
-            <w:rPr/>
-          </w:rPrChange>
-        </w:rPr>
-        <w:pPrChange w:id="32" w:author="Chamberlain, Catherine" w:date="2018-09-06T14:37:00Z">
+          <w:rPrChange w:id="29" w:author="Chamberlain, Catherine" w:date="2018-09-06T14:43:00Z">
+            <w:rPr/>
+          </w:rPrChange>
+        </w:rPr>
+        <w:pPrChange w:id="30" w:author="Chamberlain, Catherine" w:date="2018-09-06T14:37:00Z">
           <w:pPr>
             <w:pStyle w:val="ListParagraph"/>
             <w:numPr>
@@ -307,7 +304,7 @@
           <w:rFonts w:ascii="Helvetica" w:hAnsi="Helvetica" w:cs="Times New Roman"/>
           <w:sz w:val="24"/>
           <w:szCs w:val="24"/>
-          <w:rPrChange w:id="33" w:author="Chamberlain, Catherine" w:date="2018-09-06T14:43:00Z">
+          <w:rPrChange w:id="31" w:author="Chamberlain, Catherine" w:date="2018-09-06T14:43:00Z">
             <w:rPr/>
           </w:rPrChange>
         </w:rPr>
@@ -318,13 +315,26 @@
           <w:rFonts w:ascii="Helvetica" w:hAnsi="Helvetica" w:cs="Times New Roman"/>
           <w:sz w:val="24"/>
           <w:szCs w:val="24"/>
-          <w:rPrChange w:id="34" w:author="Chamberlain, Catherine" w:date="2018-09-06T14:43:00Z">
+          <w:rPrChange w:id="32" w:author="Chamberlain, Catherine" w:date="2018-09-06T14:43:00Z">
             <w:rPr/>
           </w:rPrChange>
         </w:rPr>
         <w:t xml:space="preserve">avoidance and </w:t>
       </w:r>
-      <w:ins w:id="35" w:author="Chamberlain, Catherine" w:date="2018-08-28T07:34:00Z">
+      <w:ins w:id="33" w:author="Chamberlain, Catherine" w:date="2018-08-28T07:34:00Z">
+        <w:r>
+          <w:rPr>
+            <w:rFonts w:ascii="Helvetica" w:hAnsi="Helvetica" w:cs="Times New Roman"/>
+            <w:sz w:val="24"/>
+            <w:szCs w:val="24"/>
+            <w:rPrChange w:id="34" w:author="Chamberlain, Catherine" w:date="2018-09-06T14:43:00Z">
+              <w:rPr/>
+            </w:rPrChange>
+          </w:rPr>
+          <w:t>tolerance</w:t>
+        </w:r>
+      </w:ins>
+      <w:del w:id="35" w:author="Chamberlain, Catherine" w:date="2018-08-28T07:34:00Z">
         <w:r>
           <w:rPr>
             <w:rFonts w:ascii="Helvetica" w:hAnsi="Helvetica" w:cs="Times New Roman"/>
@@ -334,19 +344,6 @@
               <w:rPr/>
             </w:rPrChange>
           </w:rPr>
-          <w:t>tolerance</w:t>
-        </w:r>
-      </w:ins>
-      <w:del w:id="37" w:author="Chamberlain, Catherine" w:date="2018-08-28T07:34:00Z">
-        <w:r>
-          <w:rPr>
-            <w:rFonts w:ascii="Helvetica" w:hAnsi="Helvetica" w:cs="Times New Roman"/>
-            <w:sz w:val="24"/>
-            <w:szCs w:val="24"/>
-            <w:rPrChange w:id="38" w:author="Chamberlain, Catherine" w:date="2018-09-06T14:43:00Z">
-              <w:rPr/>
-            </w:rPrChange>
-          </w:rPr>
           <w:delText>protective</w:delText>
         </w:r>
       </w:del>
@@ -355,11 +352,33 @@
           <w:rFonts w:ascii="Helvetica" w:hAnsi="Helvetica" w:cs="Times New Roman"/>
           <w:sz w:val="24"/>
           <w:szCs w:val="24"/>
+          <w:rPrChange w:id="37" w:author="Chamberlain, Catherine" w:date="2018-09-06T14:43:00Z">
+            <w:rPr/>
+          </w:rPrChange>
+        </w:rPr>
+        <w:t xml:space="preserve"> strategies </w:t>
+      </w:r>
+      <w:r>
+        <w:rPr>
+          <w:rFonts w:ascii="Helvetica" w:hAnsi="Helvetica" w:cs="Times New Roman"/>
+          <w:sz w:val="24"/>
+          <w:szCs w:val="24"/>
+          <w:rPrChange w:id="38" w:author="Chamberlain, Catherine" w:date="2018-09-06T14:43:00Z">
+            <w:rPr/>
+          </w:rPrChange>
+        </w:rPr>
+        <w:t>to avoid or tolerate false spring</w:t>
+      </w:r>
+      <w:r>
+        <w:rPr>
+          <w:rFonts w:ascii="Helvetica" w:hAnsi="Helvetica" w:cs="Times New Roman"/>
+          <w:sz w:val="24"/>
+          <w:szCs w:val="24"/>
           <w:rPrChange w:id="39" w:author="Chamberlain, Catherine" w:date="2018-09-06T14:43:00Z">
             <w:rPr/>
           </w:rPrChange>
         </w:rPr>
-        <w:t xml:space="preserve"> strategies </w:t>
+        <w:t>s</w:t>
       </w:r>
       <w:r>
         <w:rPr>
@@ -370,7 +389,7 @@
             <w:rPr/>
           </w:rPrChange>
         </w:rPr>
-        <w:t>to avoid or tolerate false spring</w:t>
+        <w:t xml:space="preserve"> but</w:t>
       </w:r>
       <w:r>
         <w:rPr>
@@ -381,7 +400,7 @@
             <w:rPr/>
           </w:rPrChange>
         </w:rPr>
-        <w:t>s</w:t>
+        <w:t>, with climate change advancing</w:t>
       </w:r>
       <w:r>
         <w:rPr>
@@ -392,7 +411,7 @@
             <w:rPr/>
           </w:rPrChange>
         </w:rPr>
-        <w:t xml:space="preserve"> but</w:t>
+        <w:t xml:space="preserve"> spring phenology, </w:t>
       </w:r>
       <w:r>
         <w:rPr>
@@ -400,28 +419,6 @@
           <w:sz w:val="24"/>
           <w:szCs w:val="24"/>
           <w:rPrChange w:id="43" w:author="Chamberlain, Catherine" w:date="2018-09-06T14:43:00Z">
-            <w:rPr/>
-          </w:rPrChange>
-        </w:rPr>
-        <w:t>, with climate change advancing</w:t>
-      </w:r>
-      <w:r>
-        <w:rPr>
-          <w:rFonts w:ascii="Helvetica" w:hAnsi="Helvetica" w:cs="Times New Roman"/>
-          <w:sz w:val="24"/>
-          <w:szCs w:val="24"/>
-          <w:rPrChange w:id="44" w:author="Chamberlain, Catherine" w:date="2018-09-06T14:43:00Z">
-            <w:rPr/>
-          </w:rPrChange>
-        </w:rPr>
-        <w:t xml:space="preserve"> spring phenology, </w:t>
-      </w:r>
-      <w:r>
-        <w:rPr>
-          <w:rFonts w:ascii="Helvetica" w:hAnsi="Helvetica" w:cs="Times New Roman"/>
-          <w:sz w:val="24"/>
-          <w:szCs w:val="24"/>
-          <w:rPrChange w:id="45" w:author="Chamberlain, Catherine" w:date="2018-09-06T14:43:00Z">
             <w:rPr/>
           </w:rPrChange>
         </w:rPr>
@@ -438,17 +435,17 @@
         <w:spacing w:line="360" w:lineRule="auto"/>
         <w:jc w:val="both"/>
         <w:rPr>
-          <w:del w:id="46" w:author="Chamberlain, Catherine" w:date="2018-08-28T07:55:00Z"/>
-          <w:rFonts w:ascii="Helvetica" w:hAnsi="Helvetica" w:cs="Times New Roman"/>
-          <w:sz w:val="24"/>
-          <w:szCs w:val="24"/>
-          <w:rPrChange w:id="47" w:author="Chamberlain, Catherine" w:date="2018-09-06T14:43:00Z">
+          <w:del w:id="44" w:author="Chamberlain, Catherine" w:date="2018-08-28T07:55:00Z"/>
+          <w:rFonts w:ascii="Helvetica" w:hAnsi="Helvetica" w:cs="Times New Roman"/>
+          <w:sz w:val="24"/>
+          <w:szCs w:val="24"/>
+          <w:rPrChange w:id="45" w:author="Chamberlain, Catherine" w:date="2018-09-06T14:43:00Z">
             <w:rPr>
-              <w:del w:id="48" w:author="Chamberlain, Catherine" w:date="2018-08-28T07:55:00Z"/>
+              <w:del w:id="46" w:author="Chamberlain, Catherine" w:date="2018-08-28T07:55:00Z"/>
             </w:rPr>
           </w:rPrChange>
         </w:rPr>
-        <w:pPrChange w:id="49" w:author="Chamberlain, Catherine" w:date="2018-09-06T14:37:00Z">
+        <w:pPrChange w:id="47" w:author="Chamberlain, Catherine" w:date="2018-09-06T14:37:00Z">
           <w:pPr>
             <w:pStyle w:val="ListParagraph"/>
             <w:numPr>
@@ -463,41 +460,41 @@
           <w:rFonts w:ascii="Helvetica" w:hAnsi="Helvetica" w:cs="Times New Roman"/>
           <w:sz w:val="24"/>
           <w:szCs w:val="24"/>
+          <w:rPrChange w:id="48" w:author="Chamberlain, Catherine" w:date="2018-09-06T14:43:00Z">
+            <w:rPr/>
+          </w:rPrChange>
+        </w:rPr>
+        <w:t xml:space="preserve">Current studies largely simplify the definition of a false spring and fail to incorporate </w:t>
+      </w:r>
+      <w:r>
+        <w:rPr>
+          <w:rFonts w:ascii="Helvetica" w:hAnsi="Helvetica" w:cs="Times New Roman"/>
+          <w:sz w:val="24"/>
+          <w:szCs w:val="24"/>
+          <w:rPrChange w:id="49" w:author="Chamberlain, Catherine" w:date="2018-09-06T14:43:00Z">
+            <w:rPr/>
+          </w:rPrChange>
+        </w:rPr>
+        <w:t>critical</w:t>
+      </w:r>
+      <w:r>
+        <w:rPr>
+          <w:rFonts w:ascii="Helvetica" w:hAnsi="Helvetica" w:cs="Times New Roman"/>
+          <w:sz w:val="24"/>
+          <w:szCs w:val="24"/>
           <w:rPrChange w:id="50" w:author="Chamberlain, Catherine" w:date="2018-09-06T14:43:00Z">
             <w:rPr/>
           </w:rPrChange>
         </w:rPr>
-        <w:t xml:space="preserve">Current studies largely simplify the definition of a false spring and fail to incorporate </w:t>
-      </w:r>
-      <w:r>
-        <w:rPr>
-          <w:rFonts w:ascii="Helvetica" w:hAnsi="Helvetica" w:cs="Times New Roman"/>
-          <w:sz w:val="24"/>
-          <w:szCs w:val="24"/>
-          <w:rPrChange w:id="51" w:author="Chamberlain, Catherine" w:date="2018-09-06T14:43:00Z">
-            <w:rPr/>
-          </w:rPrChange>
-        </w:rPr>
-        <w:t>critical</w:t>
-      </w:r>
-      <w:r>
-        <w:rPr>
-          <w:rFonts w:ascii="Helvetica" w:hAnsi="Helvetica" w:cs="Times New Roman"/>
-          <w:sz w:val="24"/>
-          <w:szCs w:val="24"/>
-          <w:rPrChange w:id="52" w:author="Chamberlain, Catherine" w:date="2018-09-06T14:43:00Z">
-            <w:rPr/>
-          </w:rPrChange>
-        </w:rPr>
         <w:t xml:space="preserve"> factors</w:t>
       </w:r>
-      <w:ins w:id="53" w:author="Chamberlain, Catherine" w:date="2018-08-28T07:34:00Z">
+      <w:ins w:id="51" w:author="Chamberlain, Catherine" w:date="2018-08-28T07:34:00Z">
         <w:r>
           <w:rPr>
             <w:rFonts w:ascii="Helvetica" w:hAnsi="Helvetica" w:cs="Times New Roman"/>
             <w:sz w:val="24"/>
             <w:szCs w:val="24"/>
-            <w:rPrChange w:id="54" w:author="Chamberlain, Catherine" w:date="2018-09-06T14:43:00Z">
+            <w:rPrChange w:id="52" w:author="Chamberlain, Catherine" w:date="2018-09-06T14:43:00Z">
               <w:rPr/>
             </w:rPrChange>
           </w:rPr>
@@ -509,19 +506,19 @@
           <w:rFonts w:ascii="Helvetica" w:hAnsi="Helvetica" w:cs="Times New Roman"/>
           <w:sz w:val="24"/>
           <w:szCs w:val="24"/>
-          <w:rPrChange w:id="55" w:author="Chamberlain, Catherine" w:date="2018-09-06T14:43:00Z">
+          <w:rPrChange w:id="53" w:author="Chamberlain, Catherine" w:date="2018-09-06T14:43:00Z">
             <w:rPr/>
           </w:rPrChange>
         </w:rPr>
         <w:t>.</w:t>
       </w:r>
-      <w:ins w:id="56" w:author="Chamberlain, Catherine" w:date="2018-08-28T07:55:00Z">
+      <w:ins w:id="54" w:author="Chamberlain, Catherine" w:date="2018-08-28T07:55:00Z">
         <w:r>
           <w:rPr>
             <w:rFonts w:ascii="Helvetica" w:hAnsi="Helvetica" w:cs="Times New Roman"/>
             <w:sz w:val="24"/>
             <w:szCs w:val="24"/>
-            <w:rPrChange w:id="57" w:author="Chamberlain, Catherine" w:date="2018-09-06T14:43:00Z">
+            <w:rPrChange w:id="55" w:author="Chamberlain, Catherine" w:date="2018-09-06T14:43:00Z">
               <w:rPr/>
             </w:rPrChange>
           </w:rPr>
@@ -539,17 +536,17 @@
         <w:spacing w:line="360" w:lineRule="auto"/>
         <w:jc w:val="both"/>
         <w:rPr>
-          <w:del w:id="58" w:author="Chamberlain, Catherine" w:date="2018-08-28T07:55:00Z"/>
-          <w:rFonts w:ascii="Helvetica" w:hAnsi="Helvetica" w:cs="Times New Roman"/>
-          <w:sz w:val="24"/>
-          <w:szCs w:val="24"/>
-          <w:rPrChange w:id="59" w:author="Chamberlain, Catherine" w:date="2018-09-06T14:43:00Z">
+          <w:del w:id="56" w:author="Chamberlain, Catherine" w:date="2018-08-28T07:55:00Z"/>
+          <w:rFonts w:ascii="Helvetica" w:hAnsi="Helvetica" w:cs="Times New Roman"/>
+          <w:sz w:val="24"/>
+          <w:szCs w:val="24"/>
+          <w:rPrChange w:id="57" w:author="Chamberlain, Catherine" w:date="2018-09-06T14:43:00Z">
             <w:rPr>
-              <w:del w:id="60" w:author="Chamberlain, Catherine" w:date="2018-08-28T07:55:00Z"/>
+              <w:del w:id="58" w:author="Chamberlain, Catherine" w:date="2018-08-28T07:55:00Z"/>
             </w:rPr>
           </w:rPrChange>
         </w:rPr>
-        <w:pPrChange w:id="61" w:author="Chamberlain, Catherine" w:date="2018-09-06T14:37:00Z">
+        <w:pPrChange w:id="59" w:author="Chamberlain, Catherine" w:date="2018-09-06T14:37:00Z">
           <w:pPr>
             <w:pStyle w:val="ListParagraph"/>
             <w:numPr>
@@ -559,13 +556,13 @@
           </w:pPr>
         </w:pPrChange>
       </w:pPr>
-      <w:del w:id="62" w:author="Chamberlain, Catherine" w:date="2018-08-28T07:55:00Z">
+      <w:del w:id="60" w:author="Chamberlain, Catherine" w:date="2018-08-28T07:55:00Z">
         <w:r>
           <w:rPr>
             <w:rFonts w:ascii="Helvetica" w:hAnsi="Helvetica" w:cs="Times New Roman"/>
             <w:sz w:val="24"/>
             <w:szCs w:val="24"/>
-            <w:rPrChange w:id="63" w:author="Chamberlain, Catherine" w:date="2018-09-06T14:43:00Z">
+            <w:rPrChange w:id="61" w:author="Chamberlain, Catherine" w:date="2018-09-06T14:43:00Z">
               <w:rPr/>
             </w:rPrChange>
           </w:rPr>
@@ -576,7 +573,7 @@
             <w:rFonts w:ascii="Helvetica" w:hAnsi="Helvetica" w:cs="Times New Roman"/>
             <w:sz w:val="24"/>
             <w:szCs w:val="24"/>
-            <w:rPrChange w:id="64" w:author="Chamberlain, Catherine" w:date="2018-09-06T14:43:00Z">
+            <w:rPrChange w:id="62" w:author="Chamberlain, Catherine" w:date="2018-09-06T14:43:00Z">
               <w:rPr/>
             </w:rPrChange>
           </w:rPr>
@@ -597,11 +594,11 @@
           <w:rFonts w:ascii="Helvetica" w:hAnsi="Helvetica" w:cs="Times New Roman"/>
           <w:sz w:val="24"/>
           <w:szCs w:val="24"/>
-          <w:rPrChange w:id="65" w:author="Chamberlain, Catherine" w:date="2018-09-06T14:43:00Z">
-            <w:rPr/>
-          </w:rPrChange>
-        </w:rPr>
-        <w:pPrChange w:id="66" w:author="Chamberlain, Catherine" w:date="2018-09-06T14:37:00Z">
+          <w:rPrChange w:id="63" w:author="Chamberlain, Catherine" w:date="2018-09-06T14:43:00Z">
+            <w:rPr/>
+          </w:rPrChange>
+        </w:rPr>
+        <w:pPrChange w:id="64" w:author="Chamberlain, Catherine" w:date="2018-09-06T14:37:00Z">
           <w:pPr>
             <w:pStyle w:val="ListParagraph"/>
             <w:numPr>
@@ -611,13 +608,13 @@
           </w:pPr>
         </w:pPrChange>
       </w:pPr>
-      <w:del w:id="67" w:author="Chamberlain, Catherine" w:date="2018-08-28T07:55:00Z">
+      <w:del w:id="65" w:author="Chamberlain, Catherine" w:date="2018-08-28T07:55:00Z">
         <w:r>
           <w:rPr>
             <w:rFonts w:ascii="Helvetica" w:hAnsi="Helvetica" w:cs="Times New Roman"/>
             <w:sz w:val="24"/>
             <w:szCs w:val="24"/>
-            <w:rPrChange w:id="68" w:author="Chamberlain, Catherine" w:date="2018-09-06T14:43:00Z">
+            <w:rPrChange w:id="66" w:author="Chamberlain, Catherine" w:date="2018-09-06T14:43:00Z">
               <w:rPr/>
             </w:rPrChange>
           </w:rPr>
@@ -629,19 +626,19 @@
           <w:rFonts w:ascii="Helvetica" w:hAnsi="Helvetica" w:cs="Times New Roman"/>
           <w:sz w:val="24"/>
           <w:szCs w:val="24"/>
-          <w:rPrChange w:id="69" w:author="Chamberlain, Catherine" w:date="2018-09-06T14:43:00Z">
+          <w:rPrChange w:id="67" w:author="Chamberlain, Catherine" w:date="2018-09-06T14:43:00Z">
             <w:rPr/>
           </w:rPrChange>
         </w:rPr>
         <w:t xml:space="preserve"> </w:t>
       </w:r>
-      <w:del w:id="70" w:author="Chamberlain, Catherine" w:date="2018-08-28T07:55:00Z">
+      <w:del w:id="68" w:author="Chamberlain, Catherine" w:date="2018-08-28T07:55:00Z">
         <w:r>
           <w:rPr>
             <w:rFonts w:ascii="Helvetica" w:hAnsi="Helvetica" w:cs="Times New Roman"/>
             <w:sz w:val="24"/>
             <w:szCs w:val="24"/>
-            <w:rPrChange w:id="71" w:author="Chamberlain, Catherine" w:date="2018-09-06T14:43:00Z">
+            <w:rPrChange w:id="69" w:author="Chamberlain, Catherine" w:date="2018-09-06T14:43:00Z">
               <w:rPr/>
             </w:rPrChange>
           </w:rPr>
@@ -659,17 +656,17 @@
         <w:spacing w:line="360" w:lineRule="auto"/>
         <w:jc w:val="both"/>
         <w:rPr>
-          <w:ins w:id="72" w:author="Chamberlain, Catherine" w:date="2018-08-28T07:55:00Z"/>
-          <w:rFonts w:ascii="Helvetica" w:hAnsi="Helvetica" w:cs="Times New Roman"/>
-          <w:sz w:val="24"/>
-          <w:szCs w:val="24"/>
-          <w:rPrChange w:id="73" w:author="Chamberlain, Catherine" w:date="2018-09-06T14:43:00Z">
+          <w:ins w:id="70" w:author="Chamberlain, Catherine" w:date="2018-08-28T07:55:00Z"/>
+          <w:rFonts w:ascii="Helvetica" w:hAnsi="Helvetica" w:cs="Times New Roman"/>
+          <w:sz w:val="24"/>
+          <w:szCs w:val="24"/>
+          <w:rPrChange w:id="71" w:author="Chamberlain, Catherine" w:date="2018-09-06T14:43:00Z">
             <w:rPr>
-              <w:ins w:id="74" w:author="Chamberlain, Catherine" w:date="2018-08-28T07:55:00Z"/>
+              <w:ins w:id="72" w:author="Chamberlain, Catherine" w:date="2018-08-28T07:55:00Z"/>
             </w:rPr>
           </w:rPrChange>
         </w:rPr>
-        <w:pPrChange w:id="75" w:author="Chamberlain, Catherine" w:date="2018-09-06T14:37:00Z">
+        <w:pPrChange w:id="73" w:author="Chamberlain, Catherine" w:date="2018-09-06T14:37:00Z">
           <w:pPr>
             <w:pStyle w:val="ListParagraph"/>
             <w:numPr>
@@ -684,35 +681,48 @@
           <w:rFonts w:ascii="Helvetica" w:hAnsi="Helvetica" w:cs="Times New Roman"/>
           <w:sz w:val="24"/>
           <w:szCs w:val="24"/>
+          <w:rPrChange w:id="74" w:author="Chamberlain, Catherine" w:date="2018-09-06T14:43:00Z">
+            <w:rPr/>
+          </w:rPrChange>
+        </w:rPr>
+        <w:t xml:space="preserve">We </w:t>
+      </w:r>
+      <w:r>
+        <w:rPr>
+          <w:rFonts w:ascii="Helvetica" w:hAnsi="Helvetica" w:cs="Times New Roman"/>
+          <w:sz w:val="24"/>
+          <w:szCs w:val="24"/>
+          <w:rPrChange w:id="75" w:author="Chamberlain, Catherine" w:date="2018-09-06T14:43:00Z">
+            <w:rPr/>
+          </w:rPrChange>
+        </w:rPr>
+        <w:t>highlight the complexity of</w:t>
+      </w:r>
+      <w:r>
+        <w:rPr>
+          <w:rFonts w:ascii="Helvetica" w:hAnsi="Helvetica" w:cs="Times New Roman"/>
+          <w:sz w:val="24"/>
+          <w:szCs w:val="24"/>
           <w:rPrChange w:id="76" w:author="Chamberlain, Catherine" w:date="2018-09-06T14:43:00Z">
             <w:rPr/>
           </w:rPrChange>
         </w:rPr>
-        <w:t xml:space="preserve">We </w:t>
-      </w:r>
-      <w:r>
-        <w:rPr>
-          <w:rFonts w:ascii="Helvetica" w:hAnsi="Helvetica" w:cs="Times New Roman"/>
-          <w:sz w:val="24"/>
-          <w:szCs w:val="24"/>
-          <w:rPrChange w:id="77" w:author="Chamberlain, Catherine" w:date="2018-09-06T14:43:00Z">
-            <w:rPr/>
-          </w:rPrChange>
-        </w:rPr>
-        <w:t>highlight the complexity of</w:t>
-      </w:r>
-      <w:r>
-        <w:rPr>
-          <w:rFonts w:ascii="Helvetica" w:hAnsi="Helvetica" w:cs="Times New Roman"/>
-          <w:sz w:val="24"/>
-          <w:szCs w:val="24"/>
-          <w:rPrChange w:id="78" w:author="Chamberlain, Catherine" w:date="2018-09-06T14:43:00Z">
-            <w:rPr/>
-          </w:rPrChange>
-        </w:rPr>
         <w:t xml:space="preserve"> factors that ultimately drive a plant’s false spring risk and provide a road map for improved metrics</w:t>
       </w:r>
-      <w:ins w:id="79" w:author="Chamberlain, Catherine" w:date="2018-08-28T07:55:00Z">
+      <w:ins w:id="77" w:author="Chamberlain, Catherine" w:date="2018-08-28T07:55:00Z">
+        <w:r>
+          <w:rPr>
+            <w:rFonts w:ascii="Helvetica" w:hAnsi="Helvetica" w:cs="Times New Roman"/>
+            <w:sz w:val="24"/>
+            <w:szCs w:val="24"/>
+            <w:rPrChange w:id="78" w:author="Chamberlain, Catherine" w:date="2018-09-06T14:43:00Z">
+              <w:rPr/>
+            </w:rPrChange>
+          </w:rPr>
+          <w:t xml:space="preserve"> to rapidly advance progress in ecological</w:t>
+        </w:r>
+      </w:ins>
+      <w:ins w:id="79" w:author="Elizabeth Wolkovich" w:date="2018-09-05T16:50:00Z">
         <w:r>
           <w:rPr>
             <w:rFonts w:ascii="Helvetica" w:hAnsi="Helvetica" w:cs="Times New Roman"/>
@@ -722,29 +732,16 @@
               <w:rPr/>
             </w:rPrChange>
           </w:rPr>
-          <w:t xml:space="preserve"> to rapidly advance progress in ecological</w:t>
+          <w:t>, plant physiological</w:t>
         </w:r>
       </w:ins>
-      <w:ins w:id="81" w:author="Elizabeth Wolkovich" w:date="2018-09-05T16:50:00Z">
+      <w:ins w:id="81" w:author="Chamberlain, Catherine" w:date="2018-08-28T07:55:00Z">
         <w:r>
           <w:rPr>
             <w:rFonts w:ascii="Helvetica" w:hAnsi="Helvetica" w:cs="Times New Roman"/>
             <w:sz w:val="24"/>
             <w:szCs w:val="24"/>
             <w:rPrChange w:id="82" w:author="Chamberlain, Catherine" w:date="2018-09-06T14:43:00Z">
-              <w:rPr/>
-            </w:rPrChange>
-          </w:rPr>
-          <w:t>, plant physiological</w:t>
-        </w:r>
-      </w:ins>
-      <w:ins w:id="83" w:author="Chamberlain, Catherine" w:date="2018-08-28T07:55:00Z">
-        <w:r>
-          <w:rPr>
-            <w:rFonts w:ascii="Helvetica" w:hAnsi="Helvetica" w:cs="Times New Roman"/>
-            <w:sz w:val="24"/>
-            <w:szCs w:val="24"/>
-            <w:rPrChange w:id="84" w:author="Chamberlain, Catherine" w:date="2018-09-06T14:43:00Z">
               <w:rPr/>
             </w:rPrChange>
           </w:rPr>
@@ -758,21 +755,21 @@
         <w:jc w:val="both"/>
         <w:rPr>
           <w:rFonts w:ascii="Helvetica" w:hAnsi="Helvetica"/>
-          <w:rPrChange w:id="85" w:author="Chamberlain, Catherine" w:date="2018-09-06T14:43:00Z">
-            <w:rPr/>
-          </w:rPrChange>
-        </w:rPr>
-        <w:pPrChange w:id="86" w:author="Chamberlain, Catherine" w:date="2018-09-06T14:37:00Z">
+          <w:rPrChange w:id="83" w:author="Chamberlain, Catherine" w:date="2018-09-06T14:43:00Z">
+            <w:rPr/>
+          </w:rPrChange>
+        </w:rPr>
+        <w:pPrChange w:id="84" w:author="Chamberlain, Catherine" w:date="2018-09-06T14:37:00Z">
           <w:pPr>
             <w:pStyle w:val="ListParagraph"/>
           </w:pPr>
         </w:pPrChange>
       </w:pPr>
-      <w:del w:id="87" w:author="Chamberlain, Catherine" w:date="2018-08-28T07:55:00Z">
+      <w:del w:id="85" w:author="Chamberlain, Catherine" w:date="2018-08-28T07:55:00Z">
         <w:r>
           <w:rPr>
             <w:rFonts w:ascii="Helvetica" w:hAnsi="Helvetica"/>
-            <w:rPrChange w:id="88" w:author="Chamberlain, Catherine" w:date="2018-09-06T14:43:00Z">
+            <w:rPrChange w:id="86" w:author="Chamberlain, Catherine" w:date="2018-09-06T14:43:00Z">
               <w:rPr/>
             </w:rPrChange>
           </w:rPr>
@@ -791,7 +788,7 @@
 </file>
 
 <file path=word/numbering.xml><?xml version="1.0" encoding="utf-8"?>
-<w:numbering xmlns:wpc="http://schemas.microsoft.com/office/word/2010/wordprocessingCanvas" xmlns:mo="http://schemas.microsoft.com/office/mac/office/2008/main" xmlns:mc="http://schemas.openxmlformats.org/markup-compatibility/2006" xmlns:mv="urn:schemas-microsoft-com:mac:vml" xmlns:o="urn:schemas-microsoft-com:office:office" xmlns:r="http://schemas.openxmlformats.org/officeDocument/2006/relationships" xmlns:m="http://schemas.openxmlformats.org/officeDocument/2006/math" xmlns:v="urn:schemas-microsoft-com:vml" xmlns:wp14="http://schemas.microsoft.com/office/word/2010/wordprocessingDrawing" xmlns:wp="http://schemas.openxmlformats.org/drawingml/2006/wordprocessingDrawing" xmlns:w10="urn:schemas-microsoft-com:office:word" xmlns:w="http://schemas.openxmlformats.org/wordprocessingml/2006/main" xmlns:w14="http://schemas.microsoft.com/office/word/2010/wordml" xmlns:w15="http://schemas.microsoft.com/office/word/2012/wordml" xmlns:wpg="http://schemas.microsoft.com/office/word/2010/wordprocessingGroup" xmlns:wpi="http://schemas.microsoft.com/office/word/2010/wordprocessingInk" xmlns:wne="http://schemas.microsoft.com/office/word/2006/wordml" xmlns:wps="http://schemas.microsoft.com/office/word/2010/wordprocessingShape" mc:Ignorable="w14 w15 wp14">
+<w:numbering xmlns:wpc="http://schemas.microsoft.com/office/word/2010/wordprocessingCanvas" xmlns:mo="http://schemas.microsoft.com/office/mac/office/2008/main" xmlns:mc="http://schemas.openxmlformats.org/markup-compatibility/2006" xmlns:mv="urn:schemas-microsoft-com:mac:vml" xmlns:o="urn:schemas-microsoft-com:office:office" xmlns:r="http://schemas.openxmlformats.org/officeDocument/2006/relationships" xmlns:m="http://schemas.openxmlformats.org/officeDocument/2006/math" xmlns:v="urn:schemas-microsoft-com:vml" xmlns:wp14="http://schemas.microsoft.com/office/word/2010/wordprocessingDrawing" xmlns:wp="http://schemas.openxmlformats.org/drawingml/2006/wordprocessingDrawing" xmlns:w10="urn:schemas-microsoft-com:office:word" xmlns:w="http://schemas.openxmlformats.org/wordprocessingml/2006/main" xmlns:w14="http://schemas.microsoft.com/office/word/2010/wordml" xmlns:wpg="http://schemas.microsoft.com/office/word/2010/wordprocessingGroup" xmlns:wpi="http://schemas.microsoft.com/office/word/2010/wordprocessingInk" xmlns:wne="http://schemas.microsoft.com/office/word/2006/wordml" xmlns:wps="http://schemas.microsoft.com/office/word/2010/wordprocessingShape" mc:Ignorable="w14 wp14">
   <w:abstractNum w:abstractNumId="0">
     <w:nsid w:val="1C5643EC"/>
     <w:multiLevelType w:val="hybridMultilevel"/>
@@ -920,7 +917,7 @@
 </file>
 
 <file path=word/styles.xml><?xml version="1.0" encoding="utf-8"?>
-<w:styles xmlns:mc="http://schemas.openxmlformats.org/markup-compatibility/2006" xmlns:r="http://schemas.openxmlformats.org/officeDocument/2006/relationships" xmlns:w="http://schemas.openxmlformats.org/wordprocessingml/2006/main" xmlns:w14="http://schemas.microsoft.com/office/word/2010/wordml" xmlns:w15="http://schemas.microsoft.com/office/word/2012/wordml" mc:Ignorable="w14 w15">
+<w:styles xmlns:mc="http://schemas.openxmlformats.org/markup-compatibility/2006" xmlns:r="http://schemas.openxmlformats.org/officeDocument/2006/relationships" xmlns:w="http://schemas.openxmlformats.org/wordprocessingml/2006/main" xmlns:w14="http://schemas.microsoft.com/office/word/2010/wordml" mc:Ignorable="w14">
   <w:docDefaults>
     <w:rPrDefault>
       <w:rPr>
@@ -932,380 +929,460 @@
     </w:rPrDefault>
     <w:pPrDefault/>
   </w:docDefaults>
-  <w:latentStyles w:defLockedState="0" w:defUIPriority="99" w:defSemiHidden="0" w:defUnhideWhenUsed="0" w:defQFormat="0" w:count="382">
-    <w:lsdException w:name="Normal" w:uiPriority="0" w:qFormat="1"/>
-    <w:lsdException w:name="heading 1" w:uiPriority="9" w:qFormat="1"/>
-    <w:lsdException w:name="heading 2" w:semiHidden="1" w:uiPriority="9" w:unhideWhenUsed="1" w:qFormat="1"/>
-    <w:lsdException w:name="heading 3" w:semiHidden="1" w:uiPriority="9" w:unhideWhenUsed="1" w:qFormat="1"/>
-    <w:lsdException w:name="heading 4" w:semiHidden="1" w:uiPriority="9" w:unhideWhenUsed="1" w:qFormat="1"/>
-    <w:lsdException w:name="heading 5" w:semiHidden="1" w:uiPriority="9" w:unhideWhenUsed="1" w:qFormat="1"/>
-    <w:lsdException w:name="heading 6" w:semiHidden="1" w:uiPriority="9" w:unhideWhenUsed="1" w:qFormat="1"/>
-    <w:lsdException w:name="heading 7" w:semiHidden="1" w:uiPriority="9" w:unhideWhenUsed="1" w:qFormat="1"/>
-    <w:lsdException w:name="heading 8" w:semiHidden="1" w:uiPriority="9" w:unhideWhenUsed="1" w:qFormat="1"/>
-    <w:lsdException w:name="heading 9" w:semiHidden="1" w:uiPriority="9" w:unhideWhenUsed="1" w:qFormat="1"/>
-    <w:lsdException w:name="index 1" w:semiHidden="1" w:unhideWhenUsed="1"/>
-    <w:lsdException w:name="index 2" w:semiHidden="1" w:unhideWhenUsed="1"/>
-    <w:lsdException w:name="index 3" w:semiHidden="1" w:unhideWhenUsed="1"/>
-    <w:lsdException w:name="index 4" w:semiHidden="1" w:unhideWhenUsed="1"/>
-    <w:lsdException w:name="index 5" w:semiHidden="1" w:unhideWhenUsed="1"/>
-    <w:lsdException w:name="index 6" w:semiHidden="1" w:unhideWhenUsed="1"/>
-    <w:lsdException w:name="index 7" w:semiHidden="1" w:unhideWhenUsed="1"/>
-    <w:lsdException w:name="index 8" w:semiHidden="1" w:unhideWhenUsed="1"/>
-    <w:lsdException w:name="index 9" w:semiHidden="1" w:unhideWhenUsed="1"/>
-    <w:lsdException w:name="toc 1" w:semiHidden="1" w:uiPriority="39" w:unhideWhenUsed="1"/>
-    <w:lsdException w:name="toc 2" w:semiHidden="1" w:uiPriority="39" w:unhideWhenUsed="1"/>
-    <w:lsdException w:name="toc 3" w:semiHidden="1" w:uiPriority="39" w:unhideWhenUsed="1"/>
-    <w:lsdException w:name="toc 4" w:semiHidden="1" w:uiPriority="39" w:unhideWhenUsed="1"/>
-    <w:lsdException w:name="toc 5" w:semiHidden="1" w:uiPriority="39" w:unhideWhenUsed="1"/>
-    <w:lsdException w:name="toc 6" w:semiHidden="1" w:uiPriority="39" w:unhideWhenUsed="1"/>
-    <w:lsdException w:name="toc 7" w:semiHidden="1" w:uiPriority="39" w:unhideWhenUsed="1"/>
-    <w:lsdException w:name="toc 8" w:semiHidden="1" w:uiPriority="39" w:unhideWhenUsed="1"/>
-    <w:lsdException w:name="toc 9" w:semiHidden="1" w:uiPriority="39" w:unhideWhenUsed="1"/>
-    <w:lsdException w:name="Normal Indent" w:semiHidden="1" w:unhideWhenUsed="1"/>
-    <w:lsdException w:name="footnote text" w:semiHidden="1" w:unhideWhenUsed="1"/>
-    <w:lsdException w:name="annotation text" w:semiHidden="1" w:unhideWhenUsed="1"/>
-    <w:lsdException w:name="header" w:semiHidden="1" w:unhideWhenUsed="1"/>
-    <w:lsdException w:name="footer" w:semiHidden="1" w:unhideWhenUsed="1"/>
-    <w:lsdException w:name="index heading" w:semiHidden="1" w:unhideWhenUsed="1"/>
-    <w:lsdException w:name="caption" w:semiHidden="1" w:uiPriority="35" w:unhideWhenUsed="1" w:qFormat="1"/>
-    <w:lsdException w:name="table of figures" w:semiHidden="1" w:unhideWhenUsed="1"/>
-    <w:lsdException w:name="envelope address" w:semiHidden="1" w:unhideWhenUsed="1"/>
-    <w:lsdException w:name="envelope return" w:semiHidden="1" w:unhideWhenUsed="1"/>
-    <w:lsdException w:name="footnote reference" w:semiHidden="1" w:unhideWhenUsed="1"/>
-    <w:lsdException w:name="annotation reference" w:semiHidden="1" w:unhideWhenUsed="1"/>
-    <w:lsdException w:name="line number" w:semiHidden="1" w:unhideWhenUsed="1"/>
-    <w:lsdException w:name="page number" w:semiHidden="1" w:unhideWhenUsed="1"/>
-    <w:lsdException w:name="endnote reference" w:semiHidden="1" w:unhideWhenUsed="1"/>
-    <w:lsdException w:name="endnote text" w:semiHidden="1" w:unhideWhenUsed="1"/>
-    <w:lsdException w:name="table of authorities" w:semiHidden="1" w:unhideWhenUsed="1"/>
-    <w:lsdException w:name="macro" w:semiHidden="1" w:unhideWhenUsed="1"/>
-    <w:lsdException w:name="toa heading" w:semiHidden="1" w:unhideWhenUsed="1"/>
-    <w:lsdException w:name="List" w:semiHidden="1" w:unhideWhenUsed="1"/>
-    <w:lsdException w:name="List Bullet" w:semiHidden="1" w:unhideWhenUsed="1"/>
-    <w:lsdException w:name="List Number" w:semiHidden="1" w:unhideWhenUsed="1"/>
-    <w:lsdException w:name="List 2" w:semiHidden="1" w:unhideWhenUsed="1"/>
-    <w:lsdException w:name="List 3" w:semiHidden="1" w:unhideWhenUsed="1"/>
-    <w:lsdException w:name="List 4" w:semiHidden="1" w:unhideWhenUsed="1"/>
-    <w:lsdException w:name="List 5" w:semiHidden="1" w:unhideWhenUsed="1"/>
-    <w:lsdException w:name="List Bullet 2" w:semiHidden="1" w:unhideWhenUsed="1"/>
-    <w:lsdException w:name="List Bullet 3" w:semiHidden="1" w:unhideWhenUsed="1"/>
-    <w:lsdException w:name="List Bullet 4" w:semiHidden="1" w:unhideWhenUsed="1"/>
-    <w:lsdException w:name="List Bullet 5" w:semiHidden="1" w:unhideWhenUsed="1"/>
-    <w:lsdException w:name="List Number 2" w:semiHidden="1" w:unhideWhenUsed="1"/>
-    <w:lsdException w:name="List Number 3" w:semiHidden="1" w:unhideWhenUsed="1"/>
-    <w:lsdException w:name="List Number 4" w:semiHidden="1" w:unhideWhenUsed="1"/>
-    <w:lsdException w:name="List Number 5" w:semiHidden="1" w:unhideWhenUsed="1"/>
-    <w:lsdException w:name="Title" w:uiPriority="10" w:qFormat="1"/>
-    <w:lsdException w:name="Closing" w:semiHidden="1" w:unhideWhenUsed="1"/>
-    <w:lsdException w:name="Signature" w:semiHidden="1" w:unhideWhenUsed="1"/>
-    <w:lsdException w:name="Default Paragraph Font" w:semiHidden="1" w:uiPriority="1" w:unhideWhenUsed="1"/>
-    <w:lsdException w:name="Body Text" w:semiHidden="1" w:unhideWhenUsed="1"/>
-    <w:lsdException w:name="Body Text Indent" w:semiHidden="1" w:unhideWhenUsed="1"/>
-    <w:lsdException w:name="List Continue" w:semiHidden="1" w:unhideWhenUsed="1"/>
-    <w:lsdException w:name="List Continue 2" w:semiHidden="1" w:unhideWhenUsed="1"/>
-    <w:lsdException w:name="List Continue 3" w:semiHidden="1" w:unhideWhenUsed="1"/>
-    <w:lsdException w:name="List Continue 4" w:semiHidden="1" w:unhideWhenUsed="1"/>
-    <w:lsdException w:name="List Continue 5" w:semiHidden="1" w:unhideWhenUsed="1"/>
-    <w:lsdException w:name="Message Header" w:semiHidden="1" w:unhideWhenUsed="1"/>
-    <w:lsdException w:name="Subtitle" w:uiPriority="11" w:qFormat="1"/>
-    <w:lsdException w:name="Salutation" w:semiHidden="1" w:unhideWhenUsed="1"/>
-    <w:lsdException w:name="Date" w:semiHidden="1" w:unhideWhenUsed="1"/>
-    <w:lsdException w:name="Body Text First Indent" w:semiHidden="1" w:unhideWhenUsed="1"/>
-    <w:lsdException w:name="Body Text First Indent 2" w:semiHidden="1" w:unhideWhenUsed="1"/>
-    <w:lsdException w:name="Note Heading" w:semiHidden="1" w:unhideWhenUsed="1"/>
-    <w:lsdException w:name="Body Text 2" w:semiHidden="1" w:unhideWhenUsed="1"/>
-    <w:lsdException w:name="Body Text 3" w:semiHidden="1" w:unhideWhenUsed="1"/>
-    <w:lsdException w:name="Body Text Indent 2" w:semiHidden="1" w:unhideWhenUsed="1"/>
-    <w:lsdException w:name="Body Text Indent 3" w:semiHidden="1" w:unhideWhenUsed="1"/>
-    <w:lsdException w:name="Block Text" w:semiHidden="1" w:unhideWhenUsed="1"/>
-    <w:lsdException w:name="Hyperlink" w:semiHidden="1" w:unhideWhenUsed="1"/>
-    <w:lsdException w:name="FollowedHyperlink" w:semiHidden="1" w:unhideWhenUsed="1"/>
-    <w:lsdException w:name="Strong" w:uiPriority="22" w:qFormat="1"/>
-    <w:lsdException w:name="Emphasis" w:uiPriority="20" w:qFormat="1"/>
-    <w:lsdException w:name="Document Map" w:semiHidden="1" w:unhideWhenUsed="1"/>
-    <w:lsdException w:name="Plain Text" w:semiHidden="1" w:unhideWhenUsed="1"/>
-    <w:lsdException w:name="E-mail Signature" w:semiHidden="1" w:unhideWhenUsed="1"/>
-    <w:lsdException w:name="HTML Top of Form" w:semiHidden="1" w:unhideWhenUsed="1"/>
-    <w:lsdException w:name="HTML Bottom of Form" w:semiHidden="1" w:unhideWhenUsed="1"/>
-    <w:lsdException w:name="Normal (Web)" w:semiHidden="1" w:unhideWhenUsed="1"/>
-    <w:lsdException w:name="HTML Acronym" w:semiHidden="1" w:unhideWhenUsed="1"/>
-    <w:lsdException w:name="HTML Address" w:semiHidden="1" w:unhideWhenUsed="1"/>
-    <w:lsdException w:name="HTML Cite" w:semiHidden="1" w:unhideWhenUsed="1"/>
-    <w:lsdException w:name="HTML Code" w:semiHidden="1" w:unhideWhenUsed="1"/>
-    <w:lsdException w:name="HTML Definition" w:semiHidden="1" w:unhideWhenUsed="1"/>
-    <w:lsdException w:name="HTML Keyboard" w:semiHidden="1" w:unhideWhenUsed="1"/>
-    <w:lsdException w:name="HTML Preformatted" w:semiHidden="1" w:unhideWhenUsed="1"/>
-    <w:lsdException w:name="HTML Sample" w:semiHidden="1" w:unhideWhenUsed="1"/>
-    <w:lsdException w:name="HTML Typewriter" w:semiHidden="1" w:unhideWhenUsed="1"/>
-    <w:lsdException w:name="HTML Variable" w:semiHidden="1" w:unhideWhenUsed="1"/>
-    <w:lsdException w:name="Normal Table" w:semiHidden="1" w:unhideWhenUsed="1"/>
-    <w:lsdException w:name="annotation subject" w:semiHidden="1" w:unhideWhenUsed="1"/>
-    <w:lsdException w:name="No List" w:semiHidden="1" w:unhideWhenUsed="1"/>
-    <w:lsdException w:name="Outline List 1" w:semiHidden="1" w:unhideWhenUsed="1"/>
-    <w:lsdException w:name="Outline List 2" w:semiHidden="1" w:unhideWhenUsed="1"/>
-    <w:lsdException w:name="Outline List 3" w:semiHidden="1" w:unhideWhenUsed="1"/>
-    <w:lsdException w:name="Table Simple 1" w:semiHidden="1" w:unhideWhenUsed="1"/>
-    <w:lsdException w:name="Table Simple 2" w:semiHidden="1" w:unhideWhenUsed="1"/>
-    <w:lsdException w:name="Table Simple 3" w:semiHidden="1" w:unhideWhenUsed="1"/>
-    <w:lsdException w:name="Table Classic 1" w:semiHidden="1" w:unhideWhenUsed="1"/>
-    <w:lsdException w:name="Table Classic 2" w:semiHidden="1" w:unhideWhenUsed="1"/>
-    <w:lsdException w:name="Table Classic 3" w:semiHidden="1" w:unhideWhenUsed="1"/>
-    <w:lsdException w:name="Table Classic 4" w:semiHidden="1" w:unhideWhenUsed="1"/>
-    <w:lsdException w:name="Table Colorful 1" w:semiHidden="1" w:unhideWhenUsed="1"/>
-    <w:lsdException w:name="Table Colorful 2" w:semiHidden="1" w:unhideWhenUsed="1"/>
-    <w:lsdException w:name="Table Colorful 3" w:semiHidden="1" w:unhideWhenUsed="1"/>
-    <w:lsdException w:name="Table Columns 1" w:semiHidden="1" w:unhideWhenUsed="1"/>
-    <w:lsdException w:name="Table Columns 2" w:semiHidden="1" w:unhideWhenUsed="1"/>
-    <w:lsdException w:name="Table Columns 3" w:semiHidden="1" w:unhideWhenUsed="1"/>
-    <w:lsdException w:name="Table Columns 4" w:semiHidden="1" w:unhideWhenUsed="1"/>
-    <w:lsdException w:name="Table Columns 5" w:semiHidden="1" w:unhideWhenUsed="1"/>
-    <w:lsdException w:name="Table Grid 1" w:semiHidden="1" w:unhideWhenUsed="1"/>
-    <w:lsdException w:name="Table Grid 2" w:semiHidden="1" w:unhideWhenUsed="1"/>
-    <w:lsdException w:name="Table Grid 3" w:semiHidden="1" w:unhideWhenUsed="1"/>
-    <w:lsdException w:name="Table Grid 4" w:semiHidden="1" w:unhideWhenUsed="1"/>
-    <w:lsdException w:name="Table Grid 5" w:semiHidden="1" w:unhideWhenUsed="1"/>
-    <w:lsdException w:name="Table Grid 6" w:semiHidden="1" w:unhideWhenUsed="1"/>
-    <w:lsdException w:name="Table Grid 7" w:semiHidden="1" w:unhideWhenUsed="1"/>
-    <w:lsdException w:name="Table Grid 8" w:semiHidden="1" w:unhideWhenUsed="1"/>
-    <w:lsdException w:name="Table List 1" w:semiHidden="1" w:unhideWhenUsed="1"/>
-    <w:lsdException w:name="Table List 2" w:semiHidden="1" w:unhideWhenUsed="1"/>
-    <w:lsdException w:name="Table List 3" w:semiHidden="1" w:unhideWhenUsed="1"/>
-    <w:lsdException w:name="Table List 4" w:semiHidden="1" w:unhideWhenUsed="1"/>
-    <w:lsdException w:name="Table List 5" w:semiHidden="1" w:unhideWhenUsed="1"/>
-    <w:lsdException w:name="Table List 6" w:semiHidden="1" w:unhideWhenUsed="1"/>
-    <w:lsdException w:name="Table List 7" w:semiHidden="1" w:unhideWhenUsed="1"/>
-    <w:lsdException w:name="Table List 8" w:semiHidden="1" w:unhideWhenUsed="1"/>
-    <w:lsdException w:name="Table 3D effects 1" w:semiHidden="1" w:unhideWhenUsed="1"/>
-    <w:lsdException w:name="Table 3D effects 2" w:semiHidden="1" w:unhideWhenUsed="1"/>
-    <w:lsdException w:name="Table 3D effects 3" w:semiHidden="1" w:unhideWhenUsed="1"/>
-    <w:lsdException w:name="Table Contemporary" w:semiHidden="1" w:unhideWhenUsed="1"/>
-    <w:lsdException w:name="Table Elegant" w:semiHidden="1" w:unhideWhenUsed="1"/>
-    <w:lsdException w:name="Table Professional" w:semiHidden="1" w:unhideWhenUsed="1"/>
-    <w:lsdException w:name="Table Subtle 1" w:semiHidden="1" w:unhideWhenUsed="1"/>
-    <w:lsdException w:name="Table Subtle 2" w:semiHidden="1" w:unhideWhenUsed="1"/>
-    <w:lsdException w:name="Table Web 1" w:semiHidden="1" w:unhideWhenUsed="1"/>
-    <w:lsdException w:name="Table Web 2" w:semiHidden="1" w:unhideWhenUsed="1"/>
-    <w:lsdException w:name="Table Web 3" w:semiHidden="1" w:unhideWhenUsed="1"/>
-    <w:lsdException w:name="Balloon Text" w:semiHidden="1" w:unhideWhenUsed="1"/>
-    <w:lsdException w:name="Table Grid" w:uiPriority="59"/>
-    <w:lsdException w:name="Table Theme" w:semiHidden="1" w:unhideWhenUsed="1"/>
-    <w:lsdException w:name="Placeholder Text" w:semiHidden="1"/>
-    <w:lsdException w:name="No Spacing" w:uiPriority="1" w:qFormat="1"/>
-    <w:lsdException w:name="Light Shading" w:uiPriority="60"/>
-    <w:lsdException w:name="Light List" w:uiPriority="61"/>
-    <w:lsdException w:name="Light Grid" w:uiPriority="62"/>
-    <w:lsdException w:name="Medium Shading 1" w:uiPriority="63"/>
-    <w:lsdException w:name="Medium Shading 2" w:uiPriority="64"/>
-    <w:lsdException w:name="Medium List 1" w:uiPriority="65"/>
-    <w:lsdException w:name="Medium List 2" w:uiPriority="66"/>
-    <w:lsdException w:name="Medium Grid 1" w:uiPriority="67"/>
-    <w:lsdException w:name="Medium Grid 2" w:uiPriority="68"/>
-    <w:lsdException w:name="Medium Grid 3" w:uiPriority="69"/>
-    <w:lsdException w:name="Dark List" w:uiPriority="70"/>
-    <w:lsdException w:name="Colorful Shading" w:uiPriority="71"/>
-    <w:lsdException w:name="Colorful List" w:uiPriority="72"/>
-    <w:lsdException w:name="Colorful Grid" w:uiPriority="73"/>
-    <w:lsdException w:name="Light Shading Accent 1" w:uiPriority="60"/>
-    <w:lsdException w:name="Light List Accent 1" w:uiPriority="61"/>
-    <w:lsdException w:name="Light Grid Accent 1" w:uiPriority="62"/>
-    <w:lsdException w:name="Medium Shading 1 Accent 1" w:uiPriority="63"/>
-    <w:lsdException w:name="Medium Shading 2 Accent 1" w:uiPriority="64"/>
-    <w:lsdException w:name="Medium List 1 Accent 1" w:uiPriority="65"/>
-    <w:lsdException w:name="Revision" w:semiHidden="1"/>
-    <w:lsdException w:name="List Paragraph" w:uiPriority="34" w:qFormat="1"/>
-    <w:lsdException w:name="Quote" w:uiPriority="29" w:qFormat="1"/>
-    <w:lsdException w:name="Intense Quote" w:uiPriority="30" w:qFormat="1"/>
-    <w:lsdException w:name="Medium List 2 Accent 1" w:uiPriority="66"/>
-    <w:lsdException w:name="Medium Grid 1 Accent 1" w:uiPriority="67"/>
-    <w:lsdException w:name="Medium Grid 2 Accent 1" w:uiPriority="68"/>
-    <w:lsdException w:name="Medium Grid 3 Accent 1" w:uiPriority="69"/>
-    <w:lsdException w:name="Dark List Accent 1" w:uiPriority="70"/>
-    <w:lsdException w:name="Colorful Shading Accent 1" w:uiPriority="71"/>
-    <w:lsdException w:name="Colorful List Accent 1" w:uiPriority="72"/>
-    <w:lsdException w:name="Colorful Grid Accent 1" w:uiPriority="73"/>
-    <w:lsdException w:name="Light Shading Accent 2" w:uiPriority="60"/>
-    <w:lsdException w:name="Light List Accent 2" w:uiPriority="61"/>
-    <w:lsdException w:name="Light Grid Accent 2" w:uiPriority="62"/>
-    <w:lsdException w:name="Medium Shading 1 Accent 2" w:uiPriority="63"/>
-    <w:lsdException w:name="Medium Shading 2 Accent 2" w:uiPriority="64"/>
-    <w:lsdException w:name="Medium List 1 Accent 2" w:uiPriority="65"/>
-    <w:lsdException w:name="Medium List 2 Accent 2" w:uiPriority="66"/>
-    <w:lsdException w:name="Medium Grid 1 Accent 2" w:uiPriority="67"/>
-    <w:lsdException w:name="Medium Grid 2 Accent 2" w:uiPriority="68"/>
-    <w:lsdException w:name="Medium Grid 3 Accent 2" w:uiPriority="69"/>
-    <w:lsdException w:name="Dark List Accent 2" w:uiPriority="70"/>
-    <w:lsdException w:name="Colorful Shading Accent 2" w:uiPriority="71"/>
-    <w:lsdException w:name="Colorful List Accent 2" w:uiPriority="72"/>
-    <w:lsdException w:name="Colorful Grid Accent 2" w:uiPriority="73"/>
-    <w:lsdException w:name="Light Shading Accent 3" w:uiPriority="60"/>
-    <w:lsdException w:name="Light List Accent 3" w:uiPriority="61"/>
-    <w:lsdException w:name="Light Grid Accent 3" w:uiPriority="62"/>
-    <w:lsdException w:name="Medium Shading 1 Accent 3" w:uiPriority="63"/>
-    <w:lsdException w:name="Medium Shading 2 Accent 3" w:uiPriority="64"/>
-    <w:lsdException w:name="Medium List 1 Accent 3" w:uiPriority="65"/>
-    <w:lsdException w:name="Medium List 2 Accent 3" w:uiPriority="66"/>
-    <w:lsdException w:name="Medium Grid 1 Accent 3" w:uiPriority="67"/>
-    <w:lsdException w:name="Medium Grid 2 Accent 3" w:uiPriority="68"/>
-    <w:lsdException w:name="Medium Grid 3 Accent 3" w:uiPriority="69"/>
-    <w:lsdException w:name="Dark List Accent 3" w:uiPriority="70"/>
-    <w:lsdException w:name="Colorful Shading Accent 3" w:uiPriority="71"/>
-    <w:lsdException w:name="Colorful List Accent 3" w:uiPriority="72"/>
-    <w:lsdException w:name="Colorful Grid Accent 3" w:uiPriority="73"/>
-    <w:lsdException w:name="Light Shading Accent 4" w:uiPriority="60"/>
-    <w:lsdException w:name="Light List Accent 4" w:uiPriority="61"/>
-    <w:lsdException w:name="Light Grid Accent 4" w:uiPriority="62"/>
-    <w:lsdException w:name="Medium Shading 1 Accent 4" w:uiPriority="63"/>
-    <w:lsdException w:name="Medium Shading 2 Accent 4" w:uiPriority="64"/>
-    <w:lsdException w:name="Medium List 1 Accent 4" w:uiPriority="65"/>
-    <w:lsdException w:name="Medium List 2 Accent 4" w:uiPriority="66"/>
-    <w:lsdException w:name="Medium Grid 1 Accent 4" w:uiPriority="67"/>
-    <w:lsdException w:name="Medium Grid 2 Accent 4" w:uiPriority="68"/>
-    <w:lsdException w:name="Medium Grid 3 Accent 4" w:uiPriority="69"/>
-    <w:lsdException w:name="Dark List Accent 4" w:uiPriority="70"/>
-    <w:lsdException w:name="Colorful Shading Accent 4" w:uiPriority="71"/>
-    <w:lsdException w:name="Colorful List Accent 4" w:uiPriority="72"/>
-    <w:lsdException w:name="Colorful Grid Accent 4" w:uiPriority="73"/>
-    <w:lsdException w:name="Light Shading Accent 5" w:uiPriority="60"/>
-    <w:lsdException w:name="Light List Accent 5" w:uiPriority="61"/>
-    <w:lsdException w:name="Light Grid Accent 5" w:uiPriority="62"/>
-    <w:lsdException w:name="Medium Shading 1 Accent 5" w:uiPriority="63"/>
-    <w:lsdException w:name="Medium Shading 2 Accent 5" w:uiPriority="64"/>
-    <w:lsdException w:name="Medium List 1 Accent 5" w:uiPriority="65"/>
-    <w:lsdException w:name="Medium List 2 Accent 5" w:uiPriority="66"/>
-    <w:lsdException w:name="Medium Grid 1 Accent 5" w:uiPriority="67"/>
-    <w:lsdException w:name="Medium Grid 2 Accent 5" w:uiPriority="68"/>
-    <w:lsdException w:name="Medium Grid 3 Accent 5" w:uiPriority="69"/>
-    <w:lsdException w:name="Dark List Accent 5" w:uiPriority="70"/>
-    <w:lsdException w:name="Colorful Shading Accent 5" w:uiPriority="71"/>
-    <w:lsdException w:name="Colorful List Accent 5" w:uiPriority="72"/>
-    <w:lsdException w:name="Colorful Grid Accent 5" w:uiPriority="73"/>
-    <w:lsdException w:name="Light Shading Accent 6" w:uiPriority="60"/>
-    <w:lsdException w:name="Light List Accent 6" w:uiPriority="61"/>
-    <w:lsdException w:name="Light Grid Accent 6" w:uiPriority="62"/>
-    <w:lsdException w:name="Medium Shading 1 Accent 6" w:uiPriority="63"/>
-    <w:lsdException w:name="Medium Shading 2 Accent 6" w:uiPriority="64"/>
-    <w:lsdException w:name="Medium List 1 Accent 6" w:uiPriority="65"/>
-    <w:lsdException w:name="Medium List 2 Accent 6" w:uiPriority="66"/>
-    <w:lsdException w:name="Medium Grid 1 Accent 6" w:uiPriority="67"/>
-    <w:lsdException w:name="Medium Grid 2 Accent 6" w:uiPriority="68"/>
-    <w:lsdException w:name="Medium Grid 3 Accent 6" w:uiPriority="69"/>
-    <w:lsdException w:name="Dark List Accent 6" w:uiPriority="70"/>
-    <w:lsdException w:name="Colorful Shading Accent 6" w:uiPriority="71"/>
-    <w:lsdException w:name="Colorful List Accent 6" w:uiPriority="72"/>
-    <w:lsdException w:name="Colorful Grid Accent 6" w:uiPriority="73"/>
-    <w:lsdException w:name="Subtle Emphasis" w:uiPriority="19" w:qFormat="1"/>
-    <w:lsdException w:name="Intense Emphasis" w:uiPriority="21" w:qFormat="1"/>
-    <w:lsdException w:name="Subtle Reference" w:uiPriority="31" w:qFormat="1"/>
-    <w:lsdException w:name="Intense Reference" w:uiPriority="32" w:qFormat="1"/>
-    <w:lsdException w:name="Book Title" w:uiPriority="33" w:qFormat="1"/>
-    <w:lsdException w:name="Bibliography" w:semiHidden="1" w:uiPriority="37" w:unhideWhenUsed="1"/>
-    <w:lsdException w:name="TOC Heading" w:semiHidden="1" w:uiPriority="39" w:unhideWhenUsed="1" w:qFormat="1"/>
-    <w:lsdException w:name="Plain Table 1" w:uiPriority="41"/>
-    <w:lsdException w:name="Plain Table 2" w:uiPriority="42"/>
-    <w:lsdException w:name="Plain Table 3" w:uiPriority="43"/>
-    <w:lsdException w:name="Plain Table 4" w:uiPriority="44"/>
-    <w:lsdException w:name="Plain Table 5" w:uiPriority="45"/>
-    <w:lsdException w:name="Grid Table Light" w:uiPriority="40"/>
-    <w:lsdException w:name="Grid Table 1 Light" w:uiPriority="46"/>
-    <w:lsdException w:name="Grid Table 2" w:uiPriority="47"/>
-    <w:lsdException w:name="Grid Table 3" w:uiPriority="48"/>
-    <w:lsdException w:name="Grid Table 4" w:uiPriority="49"/>
-    <w:lsdException w:name="Grid Table 5 Dark" w:uiPriority="50"/>
-    <w:lsdException w:name="Grid Table 6 Colorful" w:uiPriority="51"/>
-    <w:lsdException w:name="Grid Table 7 Colorful" w:uiPriority="52"/>
-    <w:lsdException w:name="Grid Table 1 Light Accent 1" w:uiPriority="46"/>
-    <w:lsdException w:name="Grid Table 2 Accent 1" w:uiPriority="47"/>
-    <w:lsdException w:name="Grid Table 3 Accent 1" w:uiPriority="48"/>
-    <w:lsdException w:name="Grid Table 4 Accent 1" w:uiPriority="49"/>
-    <w:lsdException w:name="Grid Table 5 Dark Accent 1" w:uiPriority="50"/>
-    <w:lsdException w:name="Grid Table 6 Colorful Accent 1" w:uiPriority="51"/>
-    <w:lsdException w:name="Grid Table 7 Colorful Accent 1" w:uiPriority="52"/>
-    <w:lsdException w:name="Grid Table 1 Light Accent 2" w:uiPriority="46"/>
-    <w:lsdException w:name="Grid Table 2 Accent 2" w:uiPriority="47"/>
-    <w:lsdException w:name="Grid Table 3 Accent 2" w:uiPriority="48"/>
-    <w:lsdException w:name="Grid Table 4 Accent 2" w:uiPriority="49"/>
-    <w:lsdException w:name="Grid Table 5 Dark Accent 2" w:uiPriority="50"/>
-    <w:lsdException w:name="Grid Table 6 Colorful Accent 2" w:uiPriority="51"/>
-    <w:lsdException w:name="Grid Table 7 Colorful Accent 2" w:uiPriority="52"/>
-    <w:lsdException w:name="Grid Table 1 Light Accent 3" w:uiPriority="46"/>
-    <w:lsdException w:name="Grid Table 2 Accent 3" w:uiPriority="47"/>
-    <w:lsdException w:name="Grid Table 3 Accent 3" w:uiPriority="48"/>
-    <w:lsdException w:name="Grid Table 4 Accent 3" w:uiPriority="49"/>
-    <w:lsdException w:name="Grid Table 5 Dark Accent 3" w:uiPriority="50"/>
-    <w:lsdException w:name="Grid Table 6 Colorful Accent 3" w:uiPriority="51"/>
-    <w:lsdException w:name="Grid Table 7 Colorful Accent 3" w:uiPriority="52"/>
-    <w:lsdException w:name="Grid Table 1 Light Accent 4" w:uiPriority="46"/>
-    <w:lsdException w:name="Grid Table 2 Accent 4" w:uiPriority="47"/>
-    <w:lsdException w:name="Grid Table 3 Accent 4" w:uiPriority="48"/>
-    <w:lsdException w:name="Grid Table 4 Accent 4" w:uiPriority="49"/>
-    <w:lsdException w:name="Grid Table 5 Dark Accent 4" w:uiPriority="50"/>
-    <w:lsdException w:name="Grid Table 6 Colorful Accent 4" w:uiPriority="51"/>
-    <w:lsdException w:name="Grid Table 7 Colorful Accent 4" w:uiPriority="52"/>
-    <w:lsdException w:name="Grid Table 1 Light Accent 5" w:uiPriority="46"/>
-    <w:lsdException w:name="Grid Table 2 Accent 5" w:uiPriority="47"/>
-    <w:lsdException w:name="Grid Table 3 Accent 5" w:uiPriority="48"/>
-    <w:lsdException w:name="Grid Table 4 Accent 5" w:uiPriority="49"/>
-    <w:lsdException w:name="Grid Table 5 Dark Accent 5" w:uiPriority="50"/>
-    <w:lsdException w:name="Grid Table 6 Colorful Accent 5" w:uiPriority="51"/>
-    <w:lsdException w:name="Grid Table 7 Colorful Accent 5" w:uiPriority="52"/>
-    <w:lsdException w:name="Grid Table 1 Light Accent 6" w:uiPriority="46"/>
-    <w:lsdException w:name="Grid Table 2 Accent 6" w:uiPriority="47"/>
-    <w:lsdException w:name="Grid Table 3 Accent 6" w:uiPriority="48"/>
-    <w:lsdException w:name="Grid Table 4 Accent 6" w:uiPriority="49"/>
-    <w:lsdException w:name="Grid Table 5 Dark Accent 6" w:uiPriority="50"/>
-    <w:lsdException w:name="Grid Table 6 Colorful Accent 6" w:uiPriority="51"/>
-    <w:lsdException w:name="Grid Table 7 Colorful Accent 6" w:uiPriority="52"/>
-    <w:lsdException w:name="List Table 1 Light" w:uiPriority="46"/>
-    <w:lsdException w:name="List Table 2" w:uiPriority="47"/>
-    <w:lsdException w:name="List Table 3" w:uiPriority="48"/>
-    <w:lsdException w:name="List Table 4" w:uiPriority="49"/>
-    <w:lsdException w:name="List Table 5 Dark" w:uiPriority="50"/>
-    <w:lsdException w:name="List Table 6 Colorful" w:uiPriority="51"/>
-    <w:lsdException w:name="List Table 7 Colorful" w:uiPriority="52"/>
-    <w:lsdException w:name="List Table 1 Light Accent 1" w:uiPriority="46"/>
-    <w:lsdException w:name="List Table 2 Accent 1" w:uiPriority="47"/>
-    <w:lsdException w:name="List Table 3 Accent 1" w:uiPriority="48"/>
-    <w:lsdException w:name="List Table 4 Accent 1" w:uiPriority="49"/>
-    <w:lsdException w:name="List Table 5 Dark Accent 1" w:uiPriority="50"/>
-    <w:lsdException w:name="List Table 6 Colorful Accent 1" w:uiPriority="51"/>
-    <w:lsdException w:name="List Table 7 Colorful Accent 1" w:uiPriority="52"/>
-    <w:lsdException w:name="List Table 1 Light Accent 2" w:uiPriority="46"/>
-    <w:lsdException w:name="List Table 2 Accent 2" w:uiPriority="47"/>
-    <w:lsdException w:name="List Table 3 Accent 2" w:uiPriority="48"/>
-    <w:lsdException w:name="List Table 4 Accent 2" w:uiPriority="49"/>
-    <w:lsdException w:name="List Table 5 Dark Accent 2" w:uiPriority="50"/>
-    <w:lsdException w:name="List Table 6 Colorful Accent 2" w:uiPriority="51"/>
-    <w:lsdException w:name="List Table 7 Colorful Accent 2" w:uiPriority="52"/>
-    <w:lsdException w:name="List Table 1 Light Accent 3" w:uiPriority="46"/>
-    <w:lsdException w:name="List Table 2 Accent 3" w:uiPriority="47"/>
-    <w:lsdException w:name="List Table 3 Accent 3" w:uiPriority="48"/>
-    <w:lsdException w:name="List Table 4 Accent 3" w:uiPriority="49"/>
-    <w:lsdException w:name="List Table 5 Dark Accent 3" w:uiPriority="50"/>
-    <w:lsdException w:name="List Table 6 Colorful Accent 3" w:uiPriority="51"/>
-    <w:lsdException w:name="List Table 7 Colorful Accent 3" w:uiPriority="52"/>
-    <w:lsdException w:name="List Table 1 Light Accent 4" w:uiPriority="46"/>
-    <w:lsdException w:name="List Table 2 Accent 4" w:uiPriority="47"/>
-    <w:lsdException w:name="List Table 3 Accent 4" w:uiPriority="48"/>
-    <w:lsdException w:name="List Table 4 Accent 4" w:uiPriority="49"/>
-    <w:lsdException w:name="List Table 5 Dark Accent 4" w:uiPriority="50"/>
-    <w:lsdException w:name="List Table 6 Colorful Accent 4" w:uiPriority="51"/>
-    <w:lsdException w:name="List Table 7 Colorful Accent 4" w:uiPriority="52"/>
-    <w:lsdException w:name="List Table 1 Light Accent 5" w:uiPriority="46"/>
-    <w:lsdException w:name="List Table 2 Accent 5" w:uiPriority="47"/>
-    <w:lsdException w:name="List Table 3 Accent 5" w:uiPriority="48"/>
-    <w:lsdException w:name="List Table 4 Accent 5" w:uiPriority="49"/>
-    <w:lsdException w:name="List Table 5 Dark Accent 5" w:uiPriority="50"/>
-    <w:lsdException w:name="List Table 6 Colorful Accent 5" w:uiPriority="51"/>
-    <w:lsdException w:name="List Table 7 Colorful Accent 5" w:uiPriority="52"/>
-    <w:lsdException w:name="List Table 1 Light Accent 6" w:uiPriority="46"/>
-    <w:lsdException w:name="List Table 2 Accent 6" w:uiPriority="47"/>
-    <w:lsdException w:name="List Table 3 Accent 6" w:uiPriority="48"/>
-    <w:lsdException w:name="List Table 4 Accent 6" w:uiPriority="49"/>
-    <w:lsdException w:name="List Table 5 Dark Accent 6" w:uiPriority="50"/>
-    <w:lsdException w:name="List Table 6 Colorful Accent 6" w:uiPriority="51"/>
-    <w:lsdException w:name="List Table 7 Colorful Accent 6" w:uiPriority="52"/>
-    <w:lsdException w:name="Mention" w:semiHidden="1" w:unhideWhenUsed="1"/>
-    <w:lsdException w:name="Smart Hyperlink" w:semiHidden="1" w:unhideWhenUsed="1"/>
+  <w:latentStyles w:defLockedState="0" w:defUIPriority="99" w:defSemiHidden="1" w:defUnhideWhenUsed="1" w:defQFormat="0" w:count="276">
+    <w:lsdException w:name="Normal" w:semiHidden="0" w:uiPriority="0" w:unhideWhenUsed="0" w:qFormat="1"/>
+    <w:lsdException w:name="heading 1" w:semiHidden="0" w:uiPriority="9" w:unhideWhenUsed="0" w:qFormat="1"/>
+    <w:lsdException w:name="heading 2" w:uiPriority="9" w:qFormat="1"/>
+    <w:lsdException w:name="heading 3" w:uiPriority="9" w:qFormat="1"/>
+    <w:lsdException w:name="heading 4" w:uiPriority="9" w:qFormat="1"/>
+    <w:lsdException w:name="heading 5" w:uiPriority="9" w:qFormat="1"/>
+    <w:lsdException w:name="heading 6" w:uiPriority="9" w:qFormat="1"/>
+    <w:lsdException w:name="heading 7" w:uiPriority="9" w:qFormat="1"/>
+    <w:lsdException w:name="heading 8" w:uiPriority="9" w:qFormat="1"/>
+    <w:lsdException w:name="heading 9" w:uiPriority="9" w:qFormat="1"/>
+    <w:lsdException w:name="toc 1" w:uiPriority="39"/>
+    <w:lsdException w:name="toc 2" w:uiPriority="39"/>
+    <w:lsdException w:name="toc 3" w:uiPriority="39"/>
+    <w:lsdException w:name="toc 4" w:uiPriority="39"/>
+    <w:lsdException w:name="toc 5" w:uiPriority="39"/>
+    <w:lsdException w:name="toc 6" w:uiPriority="39"/>
+    <w:lsdException w:name="toc 7" w:uiPriority="39"/>
+    <w:lsdException w:name="toc 8" w:uiPriority="39"/>
+    <w:lsdException w:name="toc 9" w:uiPriority="39"/>
+    <w:lsdException w:name="caption" w:uiPriority="35" w:qFormat="1"/>
+    <w:lsdException w:name="Title" w:semiHidden="0" w:uiPriority="10" w:unhideWhenUsed="0" w:qFormat="1"/>
+    <w:lsdException w:name="Default Paragraph Font" w:uiPriority="1"/>
+    <w:lsdException w:name="Subtitle" w:semiHidden="0" w:uiPriority="11" w:unhideWhenUsed="0" w:qFormat="1"/>
+    <w:lsdException w:name="Strong" w:semiHidden="0" w:uiPriority="22" w:unhideWhenUsed="0" w:qFormat="1"/>
+    <w:lsdException w:name="Emphasis" w:semiHidden="0" w:uiPriority="20" w:unhideWhenUsed="0" w:qFormat="1"/>
+    <w:lsdException w:name="Table Grid" w:semiHidden="0" w:uiPriority="59" w:unhideWhenUsed="0"/>
+    <w:lsdException w:name="Note Level 1" w:semiHidden="0" w:unhideWhenUsed="0"/>
+    <w:lsdException w:name="Note Level 2" w:semiHidden="0" w:unhideWhenUsed="0"/>
+    <w:lsdException w:name="Note Level 3" w:semiHidden="0" w:unhideWhenUsed="0"/>
+    <w:lsdException w:name="Note Level 4" w:semiHidden="0" w:unhideWhenUsed="0"/>
+    <w:lsdException w:name="Note Level 5" w:semiHidden="0" w:unhideWhenUsed="0"/>
+    <w:lsdException w:name="Note Level 6" w:semiHidden="0" w:unhideWhenUsed="0"/>
+    <w:lsdException w:name="Note Level 7" w:semiHidden="0" w:unhideWhenUsed="0"/>
+    <w:lsdException w:name="Note Level 8" w:semiHidden="0" w:unhideWhenUsed="0"/>
+    <w:lsdException w:name="Note Level 9" w:semiHidden="0" w:unhideWhenUsed="0"/>
+    <w:lsdException w:name="Placeholder Text" w:unhideWhenUsed="0"/>
+    <w:lsdException w:name="No Spacing" w:semiHidden="0" w:uiPriority="1" w:unhideWhenUsed="0" w:qFormat="1"/>
+    <w:lsdException w:name="Light Shading" w:semiHidden="0" w:uiPriority="60" w:unhideWhenUsed="0"/>
+    <w:lsdException w:name="Light List" w:semiHidden="0" w:uiPriority="61" w:unhideWhenUsed="0"/>
+    <w:lsdException w:name="Light Grid" w:semiHidden="0" w:uiPriority="62" w:unhideWhenUsed="0"/>
+    <w:lsdException w:name="Medium Shading 1" w:semiHidden="0" w:uiPriority="63" w:unhideWhenUsed="0"/>
+    <w:lsdException w:name="Medium Shading 2" w:semiHidden="0" w:uiPriority="64" w:unhideWhenUsed="0"/>
+    <w:lsdException w:name="Medium List 1" w:semiHidden="0" w:uiPriority="65" w:unhideWhenUsed="0"/>
+    <w:lsdException w:name="Medium List 2" w:semiHidden="0" w:uiPriority="66" w:unhideWhenUsed="0"/>
+    <w:lsdException w:name="Medium Grid 1" w:semiHidden="0" w:uiPriority="67" w:unhideWhenUsed="0"/>
+    <w:lsdException w:name="Medium Grid 2" w:semiHidden="0" w:uiPriority="68" w:unhideWhenUsed="0"/>
+    <w:lsdException w:name="Medium Grid 3" w:semiHidden="0" w:uiPriority="69" w:unhideWhenUsed="0"/>
+    <w:lsdException w:name="Dark List" w:semiHidden="0" w:uiPriority="70" w:unhideWhenUsed="0"/>
+    <w:lsdException w:name="Colorful Shading" w:semiHidden="0" w:uiPriority="71" w:unhideWhenUsed="0"/>
+    <w:lsdException w:name="Colorful List" w:semiHidden="0" w:uiPriority="72" w:unhideWhenUsed="0"/>
+    <w:lsdException w:name="Colorful Grid" w:semiHidden="0" w:uiPriority="73" w:unhideWhenUsed="0"/>
+    <w:lsdException w:name="Light Shading Accent 1" w:semiHidden="0" w:uiPriority="60" w:unhideWhenUsed="0"/>
+    <w:lsdException w:name="Light List Accent 1" w:semiHidden="0" w:uiPriority="61" w:unhideWhenUsed="0"/>
+    <w:lsdException w:name="Light Grid Accent 1" w:semiHidden="0" w:uiPriority="62" w:unhideWhenUsed="0"/>
+    <w:lsdException w:name="Medium Shading 1 Accent 1" w:semiHidden="0" w:uiPriority="63" w:unhideWhenUsed="0"/>
+    <w:lsdException w:name="Medium Shading 2 Accent 1" w:semiHidden="0" w:uiPriority="64" w:unhideWhenUsed="0"/>
+    <w:lsdException w:name="Medium List 1 Accent 1" w:semiHidden="0" w:uiPriority="65" w:unhideWhenUsed="0"/>
+    <w:lsdException w:name="Revision" w:unhideWhenUsed="0"/>
+    <w:lsdException w:name="List Paragraph" w:semiHidden="0" w:uiPriority="34" w:unhideWhenUsed="0" w:qFormat="1"/>
+    <w:lsdException w:name="Quote" w:semiHidden="0" w:uiPriority="29" w:unhideWhenUsed="0" w:qFormat="1"/>
+    <w:lsdException w:name="Intense Quote" w:semiHidden="0" w:uiPriority="30" w:unhideWhenUsed="0" w:qFormat="1"/>
+    <w:lsdException w:name="Medium List 2 Accent 1" w:semiHidden="0" w:uiPriority="66" w:unhideWhenUsed="0"/>
+    <w:lsdException w:name="Medium Grid 1 Accent 1" w:semiHidden="0" w:uiPriority="67" w:unhideWhenUsed="0"/>
+    <w:lsdException w:name="Medium Grid 2 Accent 1" w:semiHidden="0" w:uiPriority="68" w:unhideWhenUsed="0"/>
+    <w:lsdException w:name="Medium Grid 3 Accent 1" w:semiHidden="0" w:uiPriority="69" w:unhideWhenUsed="0"/>
+    <w:lsdException w:name="Dark List Accent 1" w:semiHidden="0" w:uiPriority="70" w:unhideWhenUsed="0"/>
+    <w:lsdException w:name="Colorful Shading Accent 1" w:semiHidden="0" w:uiPriority="71" w:unhideWhenUsed="0"/>
+    <w:lsdException w:name="Colorful List Accent 1" w:semiHidden="0" w:uiPriority="72" w:unhideWhenUsed="0"/>
+    <w:lsdException w:name="Colorful Grid Accent 1" w:semiHidden="0" w:uiPriority="73" w:unhideWhenUsed="0"/>
+    <w:lsdException w:name="Light Shading Accent 2" w:semiHidden="0" w:uiPriority="60" w:unhideWhenUsed="0"/>
+    <w:lsdException w:name="Light List Accent 2" w:semiHidden="0" w:uiPriority="61" w:unhideWhenUsed="0"/>
+    <w:lsdException w:name="Light Grid Accent 2" w:semiHidden="0" w:uiPriority="62" w:unhideWhenUsed="0"/>
+    <w:lsdException w:name="Medium Shading 1 Accent 2" w:semiHidden="0" w:uiPriority="63" w:unhideWhenUsed="0"/>
+    <w:lsdException w:name="Medium Shading 2 Accent 2" w:semiHidden="0" w:uiPriority="64" w:unhideWhenUsed="0"/>
+    <w:lsdException w:name="Medium List 1 Accent 2" w:semiHidden="0" w:uiPriority="65" w:unhideWhenUsed="0"/>
+    <w:lsdException w:name="Medium List 2 Accent 2" w:semiHidden="0" w:uiPriority="66" w:unhideWhenUsed="0"/>
+    <w:lsdException w:name="Medium Grid 1 Accent 2" w:semiHidden="0" w:uiPriority="67" w:unhideWhenUsed="0"/>
+    <w:lsdException w:name="Medium Grid 2 Accent 2" w:semiHidden="0" w:uiPriority="68" w:unhideWhenUsed="0"/>
+    <w:lsdException w:name="Medium Grid 3 Accent 2" w:semiHidden="0" w:uiPriority="69" w:unhideWhenUsed="0"/>
+    <w:lsdException w:name="Dark List Accent 2" w:semiHidden="0" w:uiPriority="70" w:unhideWhenUsed="0"/>
+    <w:lsdException w:name="Colorful Shading Accent 2" w:semiHidden="0" w:uiPriority="71" w:unhideWhenUsed="0"/>
+    <w:lsdException w:name="Colorful List Accent 2" w:semiHidden="0" w:uiPriority="72" w:unhideWhenUsed="0"/>
+    <w:lsdException w:name="Colorful Grid Accent 2" w:semiHidden="0" w:uiPriority="73" w:unhideWhenUsed="0"/>
+    <w:lsdException w:name="Light Shading Accent 3" w:semiHidden="0" w:uiPriority="60" w:unhideWhenUsed="0"/>
+    <w:lsdException w:name="Light List Accent 3" w:semiHidden="0" w:uiPriority="61" w:unhideWhenUsed="0"/>
+    <w:lsdException w:name="Light Grid Accent 3" w:semiHidden="0" w:uiPriority="62" w:unhideWhenUsed="0"/>
+    <w:lsdException w:name="Medium Shading 1 Accent 3" w:semiHidden="0" w:uiPriority="63" w:unhideWhenUsed="0"/>
+    <w:lsdException w:name="Medium Shading 2 Accent 3" w:semiHidden="0" w:uiPriority="64" w:unhideWhenUsed="0"/>
+    <w:lsdException w:name="Medium List 1 Accent 3" w:semiHidden="0" w:uiPriority="65" w:unhideWhenUsed="0"/>
+    <w:lsdException w:name="Medium List 2 Accent 3" w:semiHidden="0" w:uiPriority="66" w:unhideWhenUsed="0"/>
+    <w:lsdException w:name="Medium Grid 1 Accent 3" w:semiHidden="0" w:uiPriority="67" w:unhideWhenUsed="0"/>
+    <w:lsdException w:name="Medium Grid 2 Accent 3" w:semiHidden="0" w:uiPriority="68" w:unhideWhenUsed="0"/>
+    <w:lsdException w:name="Medium Grid 3 Accent 3" w:semiHidden="0" w:uiPriority="69" w:unhideWhenUsed="0"/>
+    <w:lsdException w:name="Dark List Accent 3" w:semiHidden="0" w:uiPriority="70" w:unhideWhenUsed="0"/>
+    <w:lsdException w:name="Colorful Shading Accent 3" w:semiHidden="0" w:uiPriority="71" w:unhideWhenUsed="0"/>
+    <w:lsdException w:name="Colorful List Accent 3" w:semiHidden="0" w:uiPriority="72" w:unhideWhenUsed="0"/>
+    <w:lsdException w:name="Colorful Grid Accent 3" w:semiHidden="0" w:uiPriority="73" w:unhideWhenUsed="0"/>
+    <w:lsdException w:name="Light Shading Accent 4" w:semiHidden="0" w:uiPriority="60" w:unhideWhenUsed="0"/>
+    <w:lsdException w:name="Light List Accent 4" w:semiHidden="0" w:uiPriority="61" w:unhideWhenUsed="0"/>
+    <w:lsdException w:name="Light Grid Accent 4" w:semiHidden="0" w:uiPriority="62" w:unhideWhenUsed="0"/>
+    <w:lsdException w:name="Medium Shading 1 Accent 4" w:semiHidden="0" w:uiPriority="63" w:unhideWhenUsed="0"/>
+    <w:lsdException w:name="Medium Shading 2 Accent 4" w:semiHidden="0" w:uiPriority="64" w:unhideWhenUsed="0"/>
+    <w:lsdException w:name="Medium List 1 Accent 4" w:semiHidden="0" w:uiPriority="65" w:unhideWhenUsed="0"/>
+    <w:lsdException w:name="Medium List 2 Accent 4" w:semiHidden="0" w:uiPriority="66" w:unhideWhenUsed="0"/>
+    <w:lsdException w:name="Medium Grid 1 Accent 4" w:semiHidden="0" w:uiPriority="67" w:unhideWhenUsed="0"/>
+    <w:lsdException w:name="Medium Grid 2 Accent 4" w:semiHidden="0" w:uiPriority="68" w:unhideWhenUsed="0"/>
+    <w:lsdException w:name="Medium Grid 3 Accent 4" w:semiHidden="0" w:uiPriority="69" w:unhideWhenUsed="0"/>
+    <w:lsdException w:name="Dark List Accent 4" w:semiHidden="0" w:uiPriority="70" w:unhideWhenUsed="0"/>
+    <w:lsdException w:name="Colorful Shading Accent 4" w:semiHidden="0" w:uiPriority="71" w:unhideWhenUsed="0"/>
+    <w:lsdException w:name="Colorful List Accent 4" w:semiHidden="0" w:uiPriority="72" w:unhideWhenUsed="0"/>
+    <w:lsdException w:name="Colorful Grid Accent 4" w:semiHidden="0" w:uiPriority="73" w:unhideWhenUsed="0"/>
+    <w:lsdException w:name="Light Shading Accent 5" w:semiHidden="0" w:uiPriority="60" w:unhideWhenUsed="0"/>
+    <w:lsdException w:name="Light List Accent 5" w:semiHidden="0" w:uiPriority="61" w:unhideWhenUsed="0"/>
+    <w:lsdException w:name="Light Grid Accent 5" w:semiHidden="0" w:uiPriority="62" w:unhideWhenUsed="0"/>
+    <w:lsdException w:name="Medium Shading 1 Accent 5" w:semiHidden="0" w:uiPriority="63" w:unhideWhenUsed="0"/>
+    <w:lsdException w:name="Medium Shading 2 Accent 5" w:semiHidden="0" w:uiPriority="64" w:unhideWhenUsed="0"/>
+    <w:lsdException w:name="Medium List 1 Accent 5" w:semiHidden="0" w:uiPriority="65" w:unhideWhenUsed="0"/>
+    <w:lsdException w:name="Medium List 2 Accent 5" w:semiHidden="0" w:uiPriority="66" w:unhideWhenUsed="0"/>
+    <w:lsdException w:name="Medium Grid 1 Accent 5" w:semiHidden="0" w:uiPriority="67" w:unhideWhenUsed="0"/>
+    <w:lsdException w:name="Medium Grid 2 Accent 5" w:semiHidden="0" w:uiPriority="68" w:unhideWhenUsed="0"/>
+    <w:lsdException w:name="Medium Grid 3 Accent 5" w:semiHidden="0" w:uiPriority="69" w:unhideWhenUsed="0"/>
+    <w:lsdException w:name="Dark List Accent 5" w:semiHidden="0" w:uiPriority="70" w:unhideWhenUsed="0"/>
+    <w:lsdException w:name="Colorful Shading Accent 5" w:semiHidden="0" w:uiPriority="71" w:unhideWhenUsed="0"/>
+    <w:lsdException w:name="Colorful List Accent 5" w:semiHidden="0" w:uiPriority="72" w:unhideWhenUsed="0"/>
+    <w:lsdException w:name="Colorful Grid Accent 5" w:semiHidden="0" w:uiPriority="73" w:unhideWhenUsed="0"/>
+    <w:lsdException w:name="Light Shading Accent 6" w:semiHidden="0" w:uiPriority="60" w:unhideWhenUsed="0"/>
+    <w:lsdException w:name="Light List Accent 6" w:semiHidden="0" w:uiPriority="61" w:unhideWhenUsed="0"/>
+    <w:lsdException w:name="Light Grid Accent 6" w:semiHidden="0" w:uiPriority="62" w:unhideWhenUsed="0"/>
+    <w:lsdException w:name="Medium Shading 1 Accent 6" w:semiHidden="0" w:uiPriority="63" w:unhideWhenUsed="0"/>
+    <w:lsdException w:name="Medium Shading 2 Accent 6" w:semiHidden="0" w:uiPriority="64" w:unhideWhenUsed="0"/>
+    <w:lsdException w:name="Medium List 1 Accent 6" w:semiHidden="0" w:uiPriority="65" w:unhideWhenUsed="0"/>
+    <w:lsdException w:name="Medium List 2 Accent 6" w:semiHidden="0" w:uiPriority="66" w:unhideWhenUsed="0"/>
+    <w:lsdException w:name="Medium Grid 1 Accent 6" w:semiHidden="0" w:uiPriority="67" w:unhideWhenUsed="0"/>
+    <w:lsdException w:name="Medium Grid 2 Accent 6" w:semiHidden="0" w:uiPriority="68" w:unhideWhenUsed="0"/>
+    <w:lsdException w:name="Medium Grid 3 Accent 6" w:semiHidden="0" w:uiPriority="69" w:unhideWhenUsed="0"/>
+    <w:lsdException w:name="Dark List Accent 6" w:semiHidden="0" w:uiPriority="70" w:unhideWhenUsed="0"/>
+    <w:lsdException w:name="Colorful Shading Accent 6" w:semiHidden="0" w:uiPriority="71" w:unhideWhenUsed="0"/>
+    <w:lsdException w:name="Colorful List Accent 6" w:semiHidden="0" w:uiPriority="72" w:unhideWhenUsed="0"/>
+    <w:lsdException w:name="Colorful Grid Accent 6" w:semiHidden="0" w:uiPriority="73" w:unhideWhenUsed="0"/>
+    <w:lsdException w:name="Subtle Emphasis" w:semiHidden="0" w:uiPriority="19" w:unhideWhenUsed="0" w:qFormat="1"/>
+    <w:lsdException w:name="Intense Emphasis" w:semiHidden="0" w:uiPriority="21" w:unhideWhenUsed="0" w:qFormat="1"/>
+    <w:lsdException w:name="Subtle Reference" w:semiHidden="0" w:uiPriority="31" w:unhideWhenUsed="0" w:qFormat="1"/>
+    <w:lsdException w:name="Intense Reference" w:semiHidden="0" w:uiPriority="32" w:unhideWhenUsed="0" w:qFormat="1"/>
+    <w:lsdException w:name="Book Title" w:semiHidden="0" w:uiPriority="33" w:unhideWhenUsed="0" w:qFormat="1"/>
+    <w:lsdException w:name="Bibliography" w:uiPriority="37"/>
+    <w:lsdException w:name="TOC Heading" w:uiPriority="39" w:qFormat="1"/>
+  </w:latentStyles>
+  <w:style w:type="paragraph" w:default="1" w:styleId="Normal">
+    <w:name w:val="Normal"/>
+    <w:qFormat/>
+  </w:style>
+  <w:style w:type="character" w:default="1" w:styleId="DefaultParagraphFont">
+    <w:name w:val="Default Paragraph Font"/>
+    <w:uiPriority w:val="1"/>
+    <w:semiHidden/>
+    <w:unhideWhenUsed/>
+  </w:style>
+  <w:style w:type="table" w:default="1" w:styleId="TableNormal">
+    <w:name w:val="Normal Table"/>
+    <w:uiPriority w:val="99"/>
+    <w:semiHidden/>
+    <w:unhideWhenUsed/>
+    <w:tblPr>
+      <w:tblInd w:w="0" w:type="dxa"/>
+      <w:tblCellMar>
+        <w:top w:w="0" w:type="dxa"/>
+        <w:left w:w="108" w:type="dxa"/>
+        <w:bottom w:w="0" w:type="dxa"/>
+        <w:right w:w="108" w:type="dxa"/>
+      </w:tblCellMar>
+    </w:tblPr>
+  </w:style>
+  <w:style w:type="numbering" w:default="1" w:styleId="NoList">
+    <w:name w:val="No List"/>
+    <w:uiPriority w:val="99"/>
+    <w:semiHidden/>
+    <w:unhideWhenUsed/>
+  </w:style>
+  <w:style w:type="paragraph" w:styleId="ListParagraph">
+    <w:name w:val="List Paragraph"/>
+    <w:basedOn w:val="Normal"/>
+    <w:uiPriority w:val="34"/>
+    <w:qFormat/>
+    <w:rsid w:val="00CD7DBF"/>
+    <w:pPr>
+      <w:ind w:left="720"/>
+      <w:contextualSpacing/>
+    </w:pPr>
+  </w:style>
+  <w:style w:type="character" w:styleId="CommentReference">
+    <w:name w:val="annotation reference"/>
+    <w:basedOn w:val="DefaultParagraphFont"/>
+    <w:uiPriority w:val="99"/>
+    <w:semiHidden/>
+    <w:unhideWhenUsed/>
+    <w:rsid w:val="00AC1767"/>
+    <w:rPr>
+      <w:sz w:val="18"/>
+      <w:szCs w:val="18"/>
+    </w:rPr>
+  </w:style>
+  <w:style w:type="paragraph" w:styleId="CommentText">
+    <w:name w:val="annotation text"/>
+    <w:basedOn w:val="Normal"/>
+    <w:link w:val="CommentTextChar"/>
+    <w:uiPriority w:val="99"/>
+    <w:semiHidden/>
+    <w:unhideWhenUsed/>
+    <w:rsid w:val="00AC1767"/>
+    <w:rPr>
+      <w:sz w:val="24"/>
+      <w:szCs w:val="24"/>
+    </w:rPr>
+  </w:style>
+  <w:style w:type="character" w:customStyle="1" w:styleId="CommentTextChar">
+    <w:name w:val="Comment Text Char"/>
+    <w:basedOn w:val="DefaultParagraphFont"/>
+    <w:link w:val="CommentText"/>
+    <w:uiPriority w:val="99"/>
+    <w:semiHidden/>
+    <w:rsid w:val="00AC1767"/>
+    <w:rPr>
+      <w:sz w:val="24"/>
+      <w:szCs w:val="24"/>
+    </w:rPr>
+  </w:style>
+  <w:style w:type="paragraph" w:styleId="CommentSubject">
+    <w:name w:val="annotation subject"/>
+    <w:basedOn w:val="CommentText"/>
+    <w:next w:val="CommentText"/>
+    <w:link w:val="CommentSubjectChar"/>
+    <w:uiPriority w:val="99"/>
+    <w:semiHidden/>
+    <w:unhideWhenUsed/>
+    <w:rsid w:val="00AC1767"/>
+    <w:rPr>
+      <w:b/>
+      <w:bCs/>
+      <w:sz w:val="20"/>
+      <w:szCs w:val="20"/>
+    </w:rPr>
+  </w:style>
+  <w:style w:type="character" w:customStyle="1" w:styleId="CommentSubjectChar">
+    <w:name w:val="Comment Subject Char"/>
+    <w:basedOn w:val="CommentTextChar"/>
+    <w:link w:val="CommentSubject"/>
+    <w:uiPriority w:val="99"/>
+    <w:semiHidden/>
+    <w:rsid w:val="00AC1767"/>
+    <w:rPr>
+      <w:b/>
+      <w:bCs/>
+      <w:sz w:val="20"/>
+      <w:szCs w:val="20"/>
+    </w:rPr>
+  </w:style>
+  <w:style w:type="paragraph" w:styleId="BalloonText">
+    <w:name w:val="Balloon Text"/>
+    <w:basedOn w:val="Normal"/>
+    <w:link w:val="BalloonTextChar"/>
+    <w:uiPriority w:val="99"/>
+    <w:semiHidden/>
+    <w:unhideWhenUsed/>
+    <w:rsid w:val="00AC1767"/>
+    <w:rPr>
+      <w:rFonts w:ascii="Times New Roman" w:hAnsi="Times New Roman" w:cs="Times New Roman"/>
+      <w:sz w:val="18"/>
+      <w:szCs w:val="18"/>
+    </w:rPr>
+  </w:style>
+  <w:style w:type="character" w:customStyle="1" w:styleId="BalloonTextChar">
+    <w:name w:val="Balloon Text Char"/>
+    <w:basedOn w:val="DefaultParagraphFont"/>
+    <w:link w:val="BalloonText"/>
+    <w:uiPriority w:val="99"/>
+    <w:semiHidden/>
+    <w:rsid w:val="00AC1767"/>
+    <w:rPr>
+      <w:rFonts w:ascii="Times New Roman" w:hAnsi="Times New Roman" w:cs="Times New Roman"/>
+      <w:sz w:val="18"/>
+      <w:szCs w:val="18"/>
+    </w:rPr>
+  </w:style>
+  <w:style w:type="paragraph" w:styleId="Revision">
+    <w:name w:val="Revision"/>
+    <w:hidden/>
+    <w:uiPriority w:val="99"/>
+    <w:semiHidden/>
+    <w:rsid w:val="008B4755"/>
+  </w:style>
+</w:styles>
+</file>
+
+<file path=word/stylesWithEffects.xml><?xml version="1.0" encoding="utf-8"?>
+<w:styles xmlns:wpc="http://schemas.microsoft.com/office/word/2010/wordprocessingCanvas" xmlns:mo="http://schemas.microsoft.com/office/mac/office/2008/main" xmlns:mc="http://schemas.openxmlformats.org/markup-compatibility/2006" xmlns:mv="urn:schemas-microsoft-com:mac:vml" xmlns:o="urn:schemas-microsoft-com:office:office" xmlns:r="http://schemas.openxmlformats.org/officeDocument/2006/relationships" xmlns:m="http://schemas.openxmlformats.org/officeDocument/2006/math" xmlns:v="urn:schemas-microsoft-com:vml" xmlns:wp14="http://schemas.microsoft.com/office/word/2010/wordprocessingDrawing" xmlns:wp="http://schemas.openxmlformats.org/drawingml/2006/wordprocessingDrawing" xmlns:w10="urn:schemas-microsoft-com:office:word" xmlns:w="http://schemas.openxmlformats.org/wordprocessingml/2006/main" xmlns:w14="http://schemas.microsoft.com/office/word/2010/wordml" xmlns:wpg="http://schemas.microsoft.com/office/word/2010/wordprocessingGroup" xmlns:wpi="http://schemas.microsoft.com/office/word/2010/wordprocessingInk" xmlns:wne="http://schemas.microsoft.com/office/word/2006/wordml" xmlns:wps="http://schemas.microsoft.com/office/word/2010/wordprocessingShape" mc:Ignorable="w14 wp14">
+  <w:docDefaults>
+    <w:rPrDefault>
+      <w:rPr>
+        <w:rFonts w:ascii="Arial" w:eastAsiaTheme="minorEastAsia" w:hAnsi="Arial" w:cstheme="minorBidi"/>
+        <w:sz w:val="22"/>
+        <w:szCs w:val="22"/>
+        <w:lang w:val="en-US" w:eastAsia="en-US" w:bidi="ar-SA"/>
+      </w:rPr>
+    </w:rPrDefault>
+    <w:pPrDefault/>
+  </w:docDefaults>
+  <w:latentStyles w:defLockedState="0" w:defUIPriority="99" w:defSemiHidden="1" w:defUnhideWhenUsed="1" w:defQFormat="0" w:count="276">
+    <w:lsdException w:name="Normal" w:semiHidden="0" w:uiPriority="0" w:unhideWhenUsed="0" w:qFormat="1"/>
+    <w:lsdException w:name="heading 1" w:semiHidden="0" w:uiPriority="9" w:unhideWhenUsed="0" w:qFormat="1"/>
+    <w:lsdException w:name="heading 2" w:uiPriority="9" w:qFormat="1"/>
+    <w:lsdException w:name="heading 3" w:uiPriority="9" w:qFormat="1"/>
+    <w:lsdException w:name="heading 4" w:uiPriority="9" w:qFormat="1"/>
+    <w:lsdException w:name="heading 5" w:uiPriority="9" w:qFormat="1"/>
+    <w:lsdException w:name="heading 6" w:uiPriority="9" w:qFormat="1"/>
+    <w:lsdException w:name="heading 7" w:uiPriority="9" w:qFormat="1"/>
+    <w:lsdException w:name="heading 8" w:uiPriority="9" w:qFormat="1"/>
+    <w:lsdException w:name="heading 9" w:uiPriority="9" w:qFormat="1"/>
+    <w:lsdException w:name="toc 1" w:uiPriority="39"/>
+    <w:lsdException w:name="toc 2" w:uiPriority="39"/>
+    <w:lsdException w:name="toc 3" w:uiPriority="39"/>
+    <w:lsdException w:name="toc 4" w:uiPriority="39"/>
+    <w:lsdException w:name="toc 5" w:uiPriority="39"/>
+    <w:lsdException w:name="toc 6" w:uiPriority="39"/>
+    <w:lsdException w:name="toc 7" w:uiPriority="39"/>
+    <w:lsdException w:name="toc 8" w:uiPriority="39"/>
+    <w:lsdException w:name="toc 9" w:uiPriority="39"/>
+    <w:lsdException w:name="caption" w:uiPriority="35" w:qFormat="1"/>
+    <w:lsdException w:name="Title" w:semiHidden="0" w:uiPriority="10" w:unhideWhenUsed="0" w:qFormat="1"/>
+    <w:lsdException w:name="Default Paragraph Font" w:uiPriority="1"/>
+    <w:lsdException w:name="Subtitle" w:semiHidden="0" w:uiPriority="11" w:unhideWhenUsed="0" w:qFormat="1"/>
+    <w:lsdException w:name="Strong" w:semiHidden="0" w:uiPriority="22" w:unhideWhenUsed="0" w:qFormat="1"/>
+    <w:lsdException w:name="Emphasis" w:semiHidden="0" w:uiPriority="20" w:unhideWhenUsed="0" w:qFormat="1"/>
+    <w:lsdException w:name="Table Grid" w:semiHidden="0" w:uiPriority="59" w:unhideWhenUsed="0"/>
+    <w:lsdException w:name="Note Level 1" w:semiHidden="0" w:unhideWhenUsed="0"/>
+    <w:lsdException w:name="Note Level 2" w:semiHidden="0" w:unhideWhenUsed="0"/>
+    <w:lsdException w:name="Note Level 3" w:semiHidden="0" w:unhideWhenUsed="0"/>
+    <w:lsdException w:name="Note Level 4" w:semiHidden="0" w:unhideWhenUsed="0"/>
+    <w:lsdException w:name="Note Level 5" w:semiHidden="0" w:unhideWhenUsed="0"/>
+    <w:lsdException w:name="Note Level 6" w:semiHidden="0" w:unhideWhenUsed="0"/>
+    <w:lsdException w:name="Note Level 7" w:semiHidden="0" w:unhideWhenUsed="0"/>
+    <w:lsdException w:name="Note Level 8" w:semiHidden="0" w:unhideWhenUsed="0"/>
+    <w:lsdException w:name="Note Level 9" w:semiHidden="0" w:unhideWhenUsed="0"/>
+    <w:lsdException w:name="Placeholder Text" w:unhideWhenUsed="0"/>
+    <w:lsdException w:name="No Spacing" w:semiHidden="0" w:uiPriority="1" w:unhideWhenUsed="0" w:qFormat="1"/>
+    <w:lsdException w:name="Light Shading" w:semiHidden="0" w:uiPriority="60" w:unhideWhenUsed="0"/>
+    <w:lsdException w:name="Light List" w:semiHidden="0" w:uiPriority="61" w:unhideWhenUsed="0"/>
+    <w:lsdException w:name="Light Grid" w:semiHidden="0" w:uiPriority="62" w:unhideWhenUsed="0"/>
+    <w:lsdException w:name="Medium Shading 1" w:semiHidden="0" w:uiPriority="63" w:unhideWhenUsed="0"/>
+    <w:lsdException w:name="Medium Shading 2" w:semiHidden="0" w:uiPriority="64" w:unhideWhenUsed="0"/>
+    <w:lsdException w:name="Medium List 1" w:semiHidden="0" w:uiPriority="65" w:unhideWhenUsed="0"/>
+    <w:lsdException w:name="Medium List 2" w:semiHidden="0" w:uiPriority="66" w:unhideWhenUsed="0"/>
+    <w:lsdException w:name="Medium Grid 1" w:semiHidden="0" w:uiPriority="67" w:unhideWhenUsed="0"/>
+    <w:lsdException w:name="Medium Grid 2" w:semiHidden="0" w:uiPriority="68" w:unhideWhenUsed="0"/>
+    <w:lsdException w:name="Medium Grid 3" w:semiHidden="0" w:uiPriority="69" w:unhideWhenUsed="0"/>
+    <w:lsdException w:name="Dark List" w:semiHidden="0" w:uiPriority="70" w:unhideWhenUsed="0"/>
+    <w:lsdException w:name="Colorful Shading" w:semiHidden="0" w:uiPriority="71" w:unhideWhenUsed="0"/>
+    <w:lsdException w:name="Colorful List" w:semiHidden="0" w:uiPriority="72" w:unhideWhenUsed="0"/>
+    <w:lsdException w:name="Colorful Grid" w:semiHidden="0" w:uiPriority="73" w:unhideWhenUsed="0"/>
+    <w:lsdException w:name="Light Shading Accent 1" w:semiHidden="0" w:uiPriority="60" w:unhideWhenUsed="0"/>
+    <w:lsdException w:name="Light List Accent 1" w:semiHidden="0" w:uiPriority="61" w:unhideWhenUsed="0"/>
+    <w:lsdException w:name="Light Grid Accent 1" w:semiHidden="0" w:uiPriority="62" w:unhideWhenUsed="0"/>
+    <w:lsdException w:name="Medium Shading 1 Accent 1" w:semiHidden="0" w:uiPriority="63" w:unhideWhenUsed="0"/>
+    <w:lsdException w:name="Medium Shading 2 Accent 1" w:semiHidden="0" w:uiPriority="64" w:unhideWhenUsed="0"/>
+    <w:lsdException w:name="Medium List 1 Accent 1" w:semiHidden="0" w:uiPriority="65" w:unhideWhenUsed="0"/>
+    <w:lsdException w:name="Revision" w:unhideWhenUsed="0"/>
+    <w:lsdException w:name="List Paragraph" w:semiHidden="0" w:uiPriority="34" w:unhideWhenUsed="0" w:qFormat="1"/>
+    <w:lsdException w:name="Quote" w:semiHidden="0" w:uiPriority="29" w:unhideWhenUsed="0" w:qFormat="1"/>
+    <w:lsdException w:name="Intense Quote" w:semiHidden="0" w:uiPriority="30" w:unhideWhenUsed="0" w:qFormat="1"/>
+    <w:lsdException w:name="Medium List 2 Accent 1" w:semiHidden="0" w:uiPriority="66" w:unhideWhenUsed="0"/>
+    <w:lsdException w:name="Medium Grid 1 Accent 1" w:semiHidden="0" w:uiPriority="67" w:unhideWhenUsed="0"/>
+    <w:lsdException w:name="Medium Grid 2 Accent 1" w:semiHidden="0" w:uiPriority="68" w:unhideWhenUsed="0"/>
+    <w:lsdException w:name="Medium Grid 3 Accent 1" w:semiHidden="0" w:uiPriority="69" w:unhideWhenUsed="0"/>
+    <w:lsdException w:name="Dark List Accent 1" w:semiHidden="0" w:uiPriority="70" w:unhideWhenUsed="0"/>
+    <w:lsdException w:name="Colorful Shading Accent 1" w:semiHidden="0" w:uiPriority="71" w:unhideWhenUsed="0"/>
+    <w:lsdException w:name="Colorful List Accent 1" w:semiHidden="0" w:uiPriority="72" w:unhideWhenUsed="0"/>
+    <w:lsdException w:name="Colorful Grid Accent 1" w:semiHidden="0" w:uiPriority="73" w:unhideWhenUsed="0"/>
+    <w:lsdException w:name="Light Shading Accent 2" w:semiHidden="0" w:uiPriority="60" w:unhideWhenUsed="0"/>
+    <w:lsdException w:name="Light List Accent 2" w:semiHidden="0" w:uiPriority="61" w:unhideWhenUsed="0"/>
+    <w:lsdException w:name="Light Grid Accent 2" w:semiHidden="0" w:uiPriority="62" w:unhideWhenUsed="0"/>
+    <w:lsdException w:name="Medium Shading 1 Accent 2" w:semiHidden="0" w:uiPriority="63" w:unhideWhenUsed="0"/>
+    <w:lsdException w:name="Medium Shading 2 Accent 2" w:semiHidden="0" w:uiPriority="64" w:unhideWhenUsed="0"/>
+    <w:lsdException w:name="Medium List 1 Accent 2" w:semiHidden="0" w:uiPriority="65" w:unhideWhenUsed="0"/>
+    <w:lsdException w:name="Medium List 2 Accent 2" w:semiHidden="0" w:uiPriority="66" w:unhideWhenUsed="0"/>
+    <w:lsdException w:name="Medium Grid 1 Accent 2" w:semiHidden="0" w:uiPriority="67" w:unhideWhenUsed="0"/>
+    <w:lsdException w:name="Medium Grid 2 Accent 2" w:semiHidden="0" w:uiPriority="68" w:unhideWhenUsed="0"/>
+    <w:lsdException w:name="Medium Grid 3 Accent 2" w:semiHidden="0" w:uiPriority="69" w:unhideWhenUsed="0"/>
+    <w:lsdException w:name="Dark List Accent 2" w:semiHidden="0" w:uiPriority="70" w:unhideWhenUsed="0"/>
+    <w:lsdException w:name="Colorful Shading Accent 2" w:semiHidden="0" w:uiPriority="71" w:unhideWhenUsed="0"/>
+    <w:lsdException w:name="Colorful List Accent 2" w:semiHidden="0" w:uiPriority="72" w:unhideWhenUsed="0"/>
+    <w:lsdException w:name="Colorful Grid Accent 2" w:semiHidden="0" w:uiPriority="73" w:unhideWhenUsed="0"/>
+    <w:lsdException w:name="Light Shading Accent 3" w:semiHidden="0" w:uiPriority="60" w:unhideWhenUsed="0"/>
+    <w:lsdException w:name="Light List Accent 3" w:semiHidden="0" w:uiPriority="61" w:unhideWhenUsed="0"/>
+    <w:lsdException w:name="Light Grid Accent 3" w:semiHidden="0" w:uiPriority="62" w:unhideWhenUsed="0"/>
+    <w:lsdException w:name="Medium Shading 1 Accent 3" w:semiHidden="0" w:uiPriority="63" w:unhideWhenUsed="0"/>
+    <w:lsdException w:name="Medium Shading 2 Accent 3" w:semiHidden="0" w:uiPriority="64" w:unhideWhenUsed="0"/>
+    <w:lsdException w:name="Medium List 1 Accent 3" w:semiHidden="0" w:uiPriority="65" w:unhideWhenUsed="0"/>
+    <w:lsdException w:name="Medium List 2 Accent 3" w:semiHidden="0" w:uiPriority="66" w:unhideWhenUsed="0"/>
+    <w:lsdException w:name="Medium Grid 1 Accent 3" w:semiHidden="0" w:uiPriority="67" w:unhideWhenUsed="0"/>
+    <w:lsdException w:name="Medium Grid 2 Accent 3" w:semiHidden="0" w:uiPriority="68" w:unhideWhenUsed="0"/>
+    <w:lsdException w:name="Medium Grid 3 Accent 3" w:semiHidden="0" w:uiPriority="69" w:unhideWhenUsed="0"/>
+    <w:lsdException w:name="Dark List Accent 3" w:semiHidden="0" w:uiPriority="70" w:unhideWhenUsed="0"/>
+    <w:lsdException w:name="Colorful Shading Accent 3" w:semiHidden="0" w:uiPriority="71" w:unhideWhenUsed="0"/>
+    <w:lsdException w:name="Colorful List Accent 3" w:semiHidden="0" w:uiPriority="72" w:unhideWhenUsed="0"/>
+    <w:lsdException w:name="Colorful Grid Accent 3" w:semiHidden="0" w:uiPriority="73" w:unhideWhenUsed="0"/>
+    <w:lsdException w:name="Light Shading Accent 4" w:semiHidden="0" w:uiPriority="60" w:unhideWhenUsed="0"/>
+    <w:lsdException w:name="Light List Accent 4" w:semiHidden="0" w:uiPriority="61" w:unhideWhenUsed="0"/>
+    <w:lsdException w:name="Light Grid Accent 4" w:semiHidden="0" w:uiPriority="62" w:unhideWhenUsed="0"/>
+    <w:lsdException w:name="Medium Shading 1 Accent 4" w:semiHidden="0" w:uiPriority="63" w:unhideWhenUsed="0"/>
+    <w:lsdException w:name="Medium Shading 2 Accent 4" w:semiHidden="0" w:uiPriority="64" w:unhideWhenUsed="0"/>
+    <w:lsdException w:name="Medium List 1 Accent 4" w:semiHidden="0" w:uiPriority="65" w:unhideWhenUsed="0"/>
+    <w:lsdException w:name="Medium List 2 Accent 4" w:semiHidden="0" w:uiPriority="66" w:unhideWhenUsed="0"/>
+    <w:lsdException w:name="Medium Grid 1 Accent 4" w:semiHidden="0" w:uiPriority="67" w:unhideWhenUsed="0"/>
+    <w:lsdException w:name="Medium Grid 2 Accent 4" w:semiHidden="0" w:uiPriority="68" w:unhideWhenUsed="0"/>
+    <w:lsdException w:name="Medium Grid 3 Accent 4" w:semiHidden="0" w:uiPriority="69" w:unhideWhenUsed="0"/>
+    <w:lsdException w:name="Dark List Accent 4" w:semiHidden="0" w:uiPriority="70" w:unhideWhenUsed="0"/>
+    <w:lsdException w:name="Colorful Shading Accent 4" w:semiHidden="0" w:uiPriority="71" w:unhideWhenUsed="0"/>
+    <w:lsdException w:name="Colorful List Accent 4" w:semiHidden="0" w:uiPriority="72" w:unhideWhenUsed="0"/>
+    <w:lsdException w:name="Colorful Grid Accent 4" w:semiHidden="0" w:uiPriority="73" w:unhideWhenUsed="0"/>
+    <w:lsdException w:name="Light Shading Accent 5" w:semiHidden="0" w:uiPriority="60" w:unhideWhenUsed="0"/>
+    <w:lsdException w:name="Light List Accent 5" w:semiHidden="0" w:uiPriority="61" w:unhideWhenUsed="0"/>
+    <w:lsdException w:name="Light Grid Accent 5" w:semiHidden="0" w:uiPriority="62" w:unhideWhenUsed="0"/>
+    <w:lsdException w:name="Medium Shading 1 Accent 5" w:semiHidden="0" w:uiPriority="63" w:unhideWhenUsed="0"/>
+    <w:lsdException w:name="Medium Shading 2 Accent 5" w:semiHidden="0" w:uiPriority="64" w:unhideWhenUsed="0"/>
+    <w:lsdException w:name="Medium List 1 Accent 5" w:semiHidden="0" w:uiPriority="65" w:unhideWhenUsed="0"/>
+    <w:lsdException w:name="Medium List 2 Accent 5" w:semiHidden="0" w:uiPriority="66" w:unhideWhenUsed="0"/>
+    <w:lsdException w:name="Medium Grid 1 Accent 5" w:semiHidden="0" w:uiPriority="67" w:unhideWhenUsed="0"/>
+    <w:lsdException w:name="Medium Grid 2 Accent 5" w:semiHidden="0" w:uiPriority="68" w:unhideWhenUsed="0"/>
+    <w:lsdException w:name="Medium Grid 3 Accent 5" w:semiHidden="0" w:uiPriority="69" w:unhideWhenUsed="0"/>
+    <w:lsdException w:name="Dark List Accent 5" w:semiHidden="0" w:uiPriority="70" w:unhideWhenUsed="0"/>
+    <w:lsdException w:name="Colorful Shading Accent 5" w:semiHidden="0" w:uiPriority="71" w:unhideWhenUsed="0"/>
+    <w:lsdException w:name="Colorful List Accent 5" w:semiHidden="0" w:uiPriority="72" w:unhideWhenUsed="0"/>
+    <w:lsdException w:name="Colorful Grid Accent 5" w:semiHidden="0" w:uiPriority="73" w:unhideWhenUsed="0"/>
+    <w:lsdException w:name="Light Shading Accent 6" w:semiHidden="0" w:uiPriority="60" w:unhideWhenUsed="0"/>
+    <w:lsdException w:name="Light List Accent 6" w:semiHidden="0" w:uiPriority="61" w:unhideWhenUsed="0"/>
+    <w:lsdException w:name="Light Grid Accent 6" w:semiHidden="0" w:uiPriority="62" w:unhideWhenUsed="0"/>
+    <w:lsdException w:name="Medium Shading 1 Accent 6" w:semiHidden="0" w:uiPriority="63" w:unhideWhenUsed="0"/>
+    <w:lsdException w:name="Medium Shading 2 Accent 6" w:semiHidden="0" w:uiPriority="64" w:unhideWhenUsed="0"/>
+    <w:lsdException w:name="Medium List 1 Accent 6" w:semiHidden="0" w:uiPriority="65" w:unhideWhenUsed="0"/>
+    <w:lsdException w:name="Medium List 2 Accent 6" w:semiHidden="0" w:uiPriority="66" w:unhideWhenUsed="0"/>
+    <w:lsdException w:name="Medium Grid 1 Accent 6" w:semiHidden="0" w:uiPriority="67" w:unhideWhenUsed="0"/>
+    <w:lsdException w:name="Medium Grid 2 Accent 6" w:semiHidden="0" w:uiPriority="68" w:unhideWhenUsed="0"/>
+    <w:lsdException w:name="Medium Grid 3 Accent 6" w:semiHidden="0" w:uiPriority="69" w:unhideWhenUsed="0"/>
+    <w:lsdException w:name="Dark List Accent 6" w:semiHidden="0" w:uiPriority="70" w:unhideWhenUsed="0"/>
+    <w:lsdException w:name="Colorful Shading Accent 6" w:semiHidden="0" w:uiPriority="71" w:unhideWhenUsed="0"/>
+    <w:lsdException w:name="Colorful List Accent 6" w:semiHidden="0" w:uiPriority="72" w:unhideWhenUsed="0"/>
+    <w:lsdException w:name="Colorful Grid Accent 6" w:semiHidden="0" w:uiPriority="73" w:unhideWhenUsed="0"/>
+    <w:lsdException w:name="Subtle Emphasis" w:semiHidden="0" w:uiPriority="19" w:unhideWhenUsed="0" w:qFormat="1"/>
+    <w:lsdException w:name="Intense Emphasis" w:semiHidden="0" w:uiPriority="21" w:unhideWhenUsed="0" w:qFormat="1"/>
+    <w:lsdException w:name="Subtle Reference" w:semiHidden="0" w:uiPriority="31" w:unhideWhenUsed="0" w:qFormat="1"/>
+    <w:lsdException w:name="Intense Reference" w:semiHidden="0" w:uiPriority="32" w:unhideWhenUsed="0" w:qFormat="1"/>
+    <w:lsdException w:name="Book Title" w:semiHidden="0" w:uiPriority="33" w:unhideWhenUsed="0" w:qFormat="1"/>
+    <w:lsdException w:name="Bibliography" w:uiPriority="37"/>
+    <w:lsdException w:name="TOC Heading" w:uiPriority="39" w:qFormat="1"/>
   </w:latentStyles>
   <w:style w:type="paragraph" w:default="1" w:styleId="Normal">
     <w:name w:val="Normal"/>

</xml_diff>